<commit_message>
Q3 data is taken, 2d maxwell 3 phase generator is created
</commit_message>
<xml_diff>
--- a/Project-2/Report/Report.docx
+++ b/Project-2/Report/Report.docx
@@ -12915,6 +12915,1193 @@
     </w:p>
     <w:p>
       <w:pPr>
+        <w:jc w:val="both"/>
+        <w:rPr>
+          <w:rFonts w:eastAsiaTheme="minorEastAsia"/>
+          <w:lang w:val="en-US"/>
+        </w:rPr>
+      </w:pPr>
+    </w:p>
+    <w:p>
+      <w:pPr>
+        <w:jc w:val="both"/>
+        <w:rPr>
+          <w:rFonts w:eastAsiaTheme="minorEastAsia"/>
+          <w:lang w:val="en-US"/>
+        </w:rPr>
+      </w:pPr>
+    </w:p>
+    <w:p>
+      <w:pPr>
+        <w:jc w:val="both"/>
+        <w:rPr>
+          <w:rFonts w:eastAsiaTheme="minorEastAsia"/>
+          <w:lang w:val="en-US"/>
+        </w:rPr>
+      </w:pPr>
+    </w:p>
+    <w:p>
+      <w:pPr>
+        <w:jc w:val="both"/>
+        <w:rPr>
+          <w:rFonts w:eastAsiaTheme="minorEastAsia"/>
+          <w:lang w:val="en-US"/>
+        </w:rPr>
+      </w:pPr>
+    </w:p>
+    <w:p>
+      <w:pPr>
+        <w:jc w:val="both"/>
+        <w:rPr>
+          <w:rFonts w:eastAsiaTheme="minorEastAsia"/>
+          <w:lang w:val="en-US"/>
+        </w:rPr>
+      </w:pPr>
+    </w:p>
+    <w:p>
+      <w:pPr>
+        <w:jc w:val="both"/>
+        <w:rPr>
+          <w:rFonts w:eastAsiaTheme="minorEastAsia"/>
+          <w:lang w:val="en-US"/>
+        </w:rPr>
+      </w:pPr>
+    </w:p>
+    <w:p>
+      <w:pPr>
+        <w:jc w:val="both"/>
+        <w:rPr>
+          <w:rFonts w:eastAsiaTheme="minorEastAsia"/>
+          <w:lang w:val="en-US"/>
+        </w:rPr>
+      </w:pPr>
+    </w:p>
+    <w:p>
+      <w:pPr>
+        <w:jc w:val="both"/>
+        <w:rPr>
+          <w:rFonts w:eastAsiaTheme="minorEastAsia"/>
+          <w:lang w:val="en-US"/>
+        </w:rPr>
+      </w:pPr>
+      <w:r>
+        <w:rPr>
+          <w:rFonts w:eastAsiaTheme="minorEastAsia"/>
+          <w:lang w:val="en-US"/>
+        </w:rPr>
+        <w:lastRenderedPageBreak/>
+        <w:t>Q3)</w:t>
+      </w:r>
+    </w:p>
+    <w:p>
+      <w:pPr>
+        <w:jc w:val="both"/>
+        <w:rPr>
+          <w:rFonts w:eastAsiaTheme="minorEastAsia"/>
+          <w:lang w:val="en-US"/>
+        </w:rPr>
+      </w:pPr>
+      <w:r>
+        <w:rPr>
+          <w:rFonts w:eastAsiaTheme="minorEastAsia"/>
+          <w:lang w:val="en-US"/>
+        </w:rPr>
+        <w:t>24 slot 20 pole 3 phase machine is drawn by Maxwell 2D. Field is fed by DC current to create the magnetic poles. Stator side is 3 phase fractional pitch coil.</w:t>
+      </w:r>
+    </w:p>
+    <w:p>
+      <w:pPr>
+        <w:jc w:val="both"/>
+        <w:rPr>
+          <w:rFonts w:eastAsiaTheme="minorEastAsia"/>
+          <w:lang w:val="en-US"/>
+        </w:rPr>
+      </w:pPr>
+      <w:r>
+        <w:rPr>
+          <w:rFonts w:eastAsiaTheme="minorEastAsia"/>
+          <w:noProof/>
+          <w:lang w:val="en-US"/>
+        </w:rPr>
+        <mc:AlternateContent>
+          <mc:Choice Requires="wps">
+            <w:drawing>
+              <wp:anchor distT="0" distB="0" distL="114300" distR="114300" simplePos="0" relativeHeight="251664384" behindDoc="0" locked="0" layoutInCell="1" allowOverlap="1" wp14:anchorId="22E34233" wp14:editId="70CFED3C">
+                <wp:simplePos x="0" y="0"/>
+                <wp:positionH relativeFrom="column">
+                  <wp:posOffset>3674322</wp:posOffset>
+                </wp:positionH>
+                <wp:positionV relativeFrom="paragraph">
+                  <wp:posOffset>170815</wp:posOffset>
+                </wp:positionV>
+                <wp:extent cx="846666" cy="249767"/>
+                <wp:effectExtent l="0" t="0" r="10795" b="17145"/>
+                <wp:wrapNone/>
+                <wp:docPr id="15" name="Text Box 15"/>
+                <wp:cNvGraphicFramePr/>
+                <a:graphic xmlns:a="http://schemas.openxmlformats.org/drawingml/2006/main">
+                  <a:graphicData uri="http://schemas.microsoft.com/office/word/2010/wordprocessingShape">
+                    <wps:wsp>
+                      <wps:cNvSpPr txBox="1"/>
+                      <wps:spPr>
+                        <a:xfrm>
+                          <a:off x="0" y="0"/>
+                          <a:ext cx="846666" cy="249767"/>
+                        </a:xfrm>
+                        <a:prstGeom prst="rect">
+                          <a:avLst/>
+                        </a:prstGeom>
+                        <a:solidFill>
+                          <a:schemeClr val="lt1"/>
+                        </a:solidFill>
+                        <a:ln w="6350">
+                          <a:solidFill>
+                            <a:prstClr val="black"/>
+                          </a:solidFill>
+                        </a:ln>
+                      </wps:spPr>
+                      <wps:txbx>
+                        <w:txbxContent>
+                          <w:p>
+                            <w:pPr>
+                              <w:rPr>
+                                <w:lang w:val="tr-TR"/>
+                              </w:rPr>
+                            </w:pPr>
+                            <w:r>
+                              <w:rPr>
+                                <w:lang w:val="tr-TR"/>
+                              </w:rPr>
+                              <w:t>A</w:t>
+                            </w:r>
+                          </w:p>
+                        </w:txbxContent>
+                      </wps:txbx>
+                      <wps:bodyPr rot="0" spcFirstLastPara="0" vertOverflow="overflow" horzOverflow="overflow" vert="horz" wrap="square" lIns="91440" tIns="45720" rIns="91440" bIns="45720" numCol="1" spcCol="0" rtlCol="0" fromWordArt="0" anchor="t" anchorCtr="0" forceAA="0" compatLnSpc="1">
+                        <a:prstTxWarp prst="textNoShape">
+                          <a:avLst/>
+                        </a:prstTxWarp>
+                        <a:noAutofit/>
+                      </wps:bodyPr>
+                    </wps:wsp>
+                  </a:graphicData>
+                </a:graphic>
+              </wp:anchor>
+            </w:drawing>
+          </mc:Choice>
+          <mc:Fallback>
+            <w:pict>
+              <v:shapetype w14:anchorId="22E34233" id="_x0000_t202" coordsize="21600,21600" o:spt="202" path="m,l,21600r21600,l21600,xe">
+                <v:stroke joinstyle="miter"/>
+                <v:path gradientshapeok="t" o:connecttype="rect"/>
+              </v:shapetype>
+              <v:shape id="Text Box 15" o:spid="_x0000_s1026" type="#_x0000_t202" style="position:absolute;left:0;text-align:left;margin-left:289.3pt;margin-top:13.45pt;width:66.65pt;height:19.65pt;z-index:251664384;visibility:visible;mso-wrap-style:square;mso-wrap-distance-left:9pt;mso-wrap-distance-top:0;mso-wrap-distance-right:9pt;mso-wrap-distance-bottom:0;mso-position-horizontal:absolute;mso-position-horizontal-relative:text;mso-position-vertical:absolute;mso-position-vertical-relative:text;v-text-anchor:top" o:gfxdata="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" fillcolor="white [3201]" strokeweight=".5pt">
+                <v:textbox>
+                  <w:txbxContent>
+                    <w:p>
+                      <w:pPr>
+                        <w:rPr>
+                          <w:lang w:val="tr-TR"/>
+                        </w:rPr>
+                      </w:pPr>
+                      <w:r>
+                        <w:rPr>
+                          <w:lang w:val="tr-TR"/>
+                        </w:rPr>
+                        <w:t>A</w:t>
+                      </w:r>
+                    </w:p>
+                  </w:txbxContent>
+                </v:textbox>
+              </v:shape>
+            </w:pict>
+          </mc:Fallback>
+        </mc:AlternateContent>
+      </w:r>
+    </w:p>
+    <w:p>
+      <w:pPr>
+        <w:jc w:val="both"/>
+        <w:rPr>
+          <w:rFonts w:eastAsiaTheme="minorEastAsia"/>
+          <w:lang w:val="en-US"/>
+        </w:rPr>
+      </w:pPr>
+      <w:r>
+        <w:rPr>
+          <w:rFonts w:eastAsiaTheme="minorEastAsia"/>
+          <w:noProof/>
+          <w:lang w:val="en-US"/>
+        </w:rPr>
+        <mc:AlternateContent>
+          <mc:Choice Requires="wps">
+            <w:drawing>
+              <wp:anchor distT="0" distB="0" distL="114300" distR="114300" simplePos="0" relativeHeight="251674624" behindDoc="0" locked="0" layoutInCell="1" allowOverlap="1" wp14:anchorId="0EF7F1F5" wp14:editId="4C99863F">
+                <wp:simplePos x="0" y="0"/>
+                <wp:positionH relativeFrom="column">
+                  <wp:posOffset>3162300</wp:posOffset>
+                </wp:positionH>
+                <wp:positionV relativeFrom="paragraph">
+                  <wp:posOffset>635</wp:posOffset>
+                </wp:positionV>
+                <wp:extent cx="436033" cy="516467"/>
+                <wp:effectExtent l="38100" t="0" r="21590" b="55245"/>
+                <wp:wrapNone/>
+                <wp:docPr id="9" name="Straight Arrow Connector 9"/>
+                <wp:cNvGraphicFramePr/>
+                <a:graphic xmlns:a="http://schemas.openxmlformats.org/drawingml/2006/main">
+                  <a:graphicData uri="http://schemas.microsoft.com/office/word/2010/wordprocessingShape">
+                    <wps:wsp>
+                      <wps:cNvCnPr/>
+                      <wps:spPr>
+                        <a:xfrm flipH="1">
+                          <a:off x="0" y="0"/>
+                          <a:ext cx="436033" cy="516467"/>
+                        </a:xfrm>
+                        <a:prstGeom prst="straightConnector1">
+                          <a:avLst/>
+                        </a:prstGeom>
+                        <a:ln>
+                          <a:tailEnd type="triangle"/>
+                        </a:ln>
+                      </wps:spPr>
+                      <wps:style>
+                        <a:lnRef idx="1">
+                          <a:schemeClr val="accent1"/>
+                        </a:lnRef>
+                        <a:fillRef idx="0">
+                          <a:schemeClr val="accent1"/>
+                        </a:fillRef>
+                        <a:effectRef idx="0">
+                          <a:schemeClr val="accent1"/>
+                        </a:effectRef>
+                        <a:fontRef idx="minor">
+                          <a:schemeClr val="tx1"/>
+                        </a:fontRef>
+                      </wps:style>
+                      <wps:bodyPr/>
+                    </wps:wsp>
+                  </a:graphicData>
+                </a:graphic>
+              </wp:anchor>
+            </w:drawing>
+          </mc:Choice>
+          <mc:Fallback>
+            <w:pict>
+              <v:shapetype w14:anchorId="45F847C3" id="_x0000_t32" coordsize="21600,21600" o:spt="32" o:oned="t" path="m,l21600,21600e" filled="f">
+                <v:path arrowok="t" fillok="f" o:connecttype="none"/>
+                <o:lock v:ext="edit" shapetype="t"/>
+              </v:shapetype>
+              <v:shape id="Straight Arrow Connector 9" o:spid="_x0000_s1026" type="#_x0000_t32" style="position:absolute;margin-left:249pt;margin-top:.05pt;width:34.35pt;height:40.65pt;flip:x;z-index:251674624;visibility:visible;mso-wrap-style:square;mso-wrap-distance-left:9pt;mso-wrap-distance-top:0;mso-wrap-distance-right:9pt;mso-wrap-distance-bottom:0;mso-position-horizontal:absolute;mso-position-horizontal-relative:text;mso-position-vertical:absolute;mso-position-vertical-relative:text" o:gfxdata="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" strokecolor="#4472c4 [3204]" strokeweight=".5pt">
+                <v:stroke endarrow="block" joinstyle="miter"/>
+              </v:shape>
+            </w:pict>
+          </mc:Fallback>
+        </mc:AlternateContent>
+      </w:r>
+    </w:p>
+    <w:p>
+      <w:pPr>
+        <w:jc w:val="both"/>
+        <w:rPr>
+          <w:rFonts w:eastAsiaTheme="minorEastAsia"/>
+          <w:lang w:val="en-US"/>
+        </w:rPr>
+      </w:pPr>
+      <w:r>
+        <w:rPr>
+          <w:rFonts w:eastAsiaTheme="minorEastAsia"/>
+          <w:noProof/>
+          <w:lang w:val="en-US"/>
+        </w:rPr>
+        <mc:AlternateContent>
+          <mc:Choice Requires="wps">
+            <w:drawing>
+              <wp:anchor distT="0" distB="0" distL="114300" distR="114300" simplePos="0" relativeHeight="251672576" behindDoc="0" locked="0" layoutInCell="1" allowOverlap="1" wp14:anchorId="02376AC3" wp14:editId="7DEE047E">
+                <wp:simplePos x="0" y="0"/>
+                <wp:positionH relativeFrom="margin">
+                  <wp:posOffset>2628900</wp:posOffset>
+                </wp:positionH>
+                <wp:positionV relativeFrom="paragraph">
+                  <wp:posOffset>1245869</wp:posOffset>
+                </wp:positionV>
+                <wp:extent cx="863600" cy="283633"/>
+                <wp:effectExtent l="0" t="0" r="12700" b="21590"/>
+                <wp:wrapNone/>
+                <wp:docPr id="19" name="Text Box 19"/>
+                <wp:cNvGraphicFramePr/>
+                <a:graphic xmlns:a="http://schemas.openxmlformats.org/drawingml/2006/main">
+                  <a:graphicData uri="http://schemas.microsoft.com/office/word/2010/wordprocessingShape">
+                    <wps:wsp>
+                      <wps:cNvSpPr txBox="1"/>
+                      <wps:spPr>
+                        <a:xfrm>
+                          <a:off x="0" y="0"/>
+                          <a:ext cx="863600" cy="283633"/>
+                        </a:xfrm>
+                        <a:prstGeom prst="rect">
+                          <a:avLst/>
+                        </a:prstGeom>
+                        <a:solidFill>
+                          <a:schemeClr val="lt1"/>
+                        </a:solidFill>
+                        <a:ln w="6350">
+                          <a:solidFill>
+                            <a:prstClr val="black"/>
+                          </a:solidFill>
+                        </a:ln>
+                      </wps:spPr>
+                      <wps:txbx>
+                        <w:txbxContent>
+                          <w:p>
+                            <w:pPr>
+                              <w:rPr>
+                                <w:lang w:val="tr-TR"/>
+                              </w:rPr>
+                            </w:pPr>
+                            <w:proofErr w:type="spellStart"/>
+                            <w:r>
+                              <w:rPr>
+                                <w:lang w:val="tr-TR"/>
+                              </w:rPr>
+                              <w:t>Field</w:t>
+                            </w:r>
+                            <w:proofErr w:type="spellEnd"/>
+                            <w:r>
+                              <w:rPr>
+                                <w:lang w:val="tr-TR"/>
+                              </w:rPr>
+                              <w:t xml:space="preserve"> </w:t>
+                            </w:r>
+                            <w:proofErr w:type="spellStart"/>
+                            <w:r>
+                              <w:rPr>
+                                <w:lang w:val="tr-TR"/>
+                              </w:rPr>
+                              <w:t>Neg</w:t>
+                            </w:r>
+                            <w:proofErr w:type="spellEnd"/>
+                          </w:p>
+                        </w:txbxContent>
+                      </wps:txbx>
+                      <wps:bodyPr rot="0" spcFirstLastPara="0" vertOverflow="overflow" horzOverflow="overflow" vert="horz" wrap="square" lIns="91440" tIns="45720" rIns="91440" bIns="45720" numCol="1" spcCol="0" rtlCol="0" fromWordArt="0" anchor="t" anchorCtr="0" forceAA="0" compatLnSpc="1">
+                        <a:prstTxWarp prst="textNoShape">
+                          <a:avLst/>
+                        </a:prstTxWarp>
+                        <a:noAutofit/>
+                      </wps:bodyPr>
+                    </wps:wsp>
+                  </a:graphicData>
+                </a:graphic>
+                <wp14:sizeRelH relativeFrom="margin">
+                  <wp14:pctWidth>0</wp14:pctWidth>
+                </wp14:sizeRelH>
+                <wp14:sizeRelV relativeFrom="margin">
+                  <wp14:pctHeight>0</wp14:pctHeight>
+                </wp14:sizeRelV>
+              </wp:anchor>
+            </w:drawing>
+          </mc:Choice>
+          <mc:Fallback>
+            <w:pict>
+              <v:shape w14:anchorId="02376AC3" id="Text Box 19" o:spid="_x0000_s1027" type="#_x0000_t202" style="position:absolute;left:0;text-align:left;margin-left:207pt;margin-top:98.1pt;width:68pt;height:22.35pt;z-index:251672576;visibility:visible;mso-wrap-style:square;mso-width-percent:0;mso-height-percent:0;mso-wrap-distance-left:9pt;mso-wrap-distance-top:0;mso-wrap-distance-right:9pt;mso-wrap-distance-bottom:0;mso-position-horizontal:absolute;mso-position-horizontal-relative:margin;mso-position-vertical:absolute;mso-position-vertical-relative:text;mso-width-percent:0;mso-height-percent:0;mso-width-relative:margin;mso-height-relative:margin;v-text-anchor:top" o:gfxdata="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" fillcolor="white [3201]" strokeweight=".5pt">
+                <v:textbox>
+                  <w:txbxContent>
+                    <w:p>
+                      <w:pPr>
+                        <w:rPr>
+                          <w:lang w:val="tr-TR"/>
+                        </w:rPr>
+                      </w:pPr>
+                      <w:proofErr w:type="spellStart"/>
+                      <w:r>
+                        <w:rPr>
+                          <w:lang w:val="tr-TR"/>
+                        </w:rPr>
+                        <w:t>Field</w:t>
+                      </w:r>
+                      <w:proofErr w:type="spellEnd"/>
+                      <w:r>
+                        <w:rPr>
+                          <w:lang w:val="tr-TR"/>
+                        </w:rPr>
+                        <w:t xml:space="preserve"> </w:t>
+                      </w:r>
+                      <w:proofErr w:type="spellStart"/>
+                      <w:r>
+                        <w:rPr>
+                          <w:lang w:val="tr-TR"/>
+                        </w:rPr>
+                        <w:t>Neg</w:t>
+                      </w:r>
+                      <w:proofErr w:type="spellEnd"/>
+                    </w:p>
+                  </w:txbxContent>
+                </v:textbox>
+                <w10:wrap anchorx="margin"/>
+              </v:shape>
+            </w:pict>
+          </mc:Fallback>
+        </mc:AlternateContent>
+      </w:r>
+      <w:r>
+        <w:rPr>
+          <w:rFonts w:eastAsiaTheme="minorEastAsia"/>
+          <w:noProof/>
+          <w:lang w:val="en-US"/>
+        </w:rPr>
+        <mc:AlternateContent>
+          <mc:Choice Requires="wps">
+            <w:drawing>
+              <wp:anchor distT="0" distB="0" distL="114300" distR="114300" simplePos="0" relativeHeight="251670528" behindDoc="0" locked="0" layoutInCell="1" allowOverlap="1" wp14:anchorId="6145B4E7" wp14:editId="08BBF7CF">
+                <wp:simplePos x="0" y="0"/>
+                <wp:positionH relativeFrom="column">
+                  <wp:posOffset>2205567</wp:posOffset>
+                </wp:positionH>
+                <wp:positionV relativeFrom="paragraph">
+                  <wp:posOffset>860637</wp:posOffset>
+                </wp:positionV>
+                <wp:extent cx="817033" cy="249555"/>
+                <wp:effectExtent l="0" t="0" r="21590" b="17145"/>
+                <wp:wrapNone/>
+                <wp:docPr id="18" name="Text Box 18"/>
+                <wp:cNvGraphicFramePr/>
+                <a:graphic xmlns:a="http://schemas.openxmlformats.org/drawingml/2006/main">
+                  <a:graphicData uri="http://schemas.microsoft.com/office/word/2010/wordprocessingShape">
+                    <wps:wsp>
+                      <wps:cNvSpPr txBox="1"/>
+                      <wps:spPr>
+                        <a:xfrm>
+                          <a:off x="0" y="0"/>
+                          <a:ext cx="817033" cy="249555"/>
+                        </a:xfrm>
+                        <a:prstGeom prst="rect">
+                          <a:avLst/>
+                        </a:prstGeom>
+                        <a:solidFill>
+                          <a:schemeClr val="lt1"/>
+                        </a:solidFill>
+                        <a:ln w="6350">
+                          <a:solidFill>
+                            <a:prstClr val="black"/>
+                          </a:solidFill>
+                        </a:ln>
+                      </wps:spPr>
+                      <wps:txbx>
+                        <w:txbxContent>
+                          <w:p>
+                            <w:pPr>
+                              <w:rPr>
+                                <w:lang w:val="tr-TR"/>
+                              </w:rPr>
+                            </w:pPr>
+                            <w:proofErr w:type="spellStart"/>
+                            <w:r>
+                              <w:rPr>
+                                <w:lang w:val="tr-TR"/>
+                              </w:rPr>
+                              <w:t>Field</w:t>
+                            </w:r>
+                            <w:proofErr w:type="spellEnd"/>
+                            <w:r>
+                              <w:rPr>
+                                <w:lang w:val="tr-TR"/>
+                              </w:rPr>
+                              <w:t xml:space="preserve"> Pos</w:t>
+                            </w:r>
+                          </w:p>
+                          <w:p>
+                            <w:pPr>
+                              <w:rPr>
+                                <w:lang w:val="tr-TR"/>
+                              </w:rPr>
+                            </w:pPr>
+                            <w:proofErr w:type="spellStart"/>
+                            <w:proofErr w:type="gramStart"/>
+                            <w:r>
+                              <w:rPr>
+                                <w:lang w:val="tr-TR"/>
+                              </w:rPr>
+                              <w:t>spPos</w:t>
+                            </w:r>
+                            <w:proofErr w:type="spellEnd"/>
+                            <w:proofErr w:type="gramEnd"/>
+                          </w:p>
+                        </w:txbxContent>
+                      </wps:txbx>
+                      <wps:bodyPr rot="0" spcFirstLastPara="0" vertOverflow="overflow" horzOverflow="overflow" vert="horz" wrap="square" lIns="91440" tIns="45720" rIns="91440" bIns="45720" numCol="1" spcCol="0" rtlCol="0" fromWordArt="0" anchor="t" anchorCtr="0" forceAA="0" compatLnSpc="1">
+                        <a:prstTxWarp prst="textNoShape">
+                          <a:avLst/>
+                        </a:prstTxWarp>
+                        <a:noAutofit/>
+                      </wps:bodyPr>
+                    </wps:wsp>
+                  </a:graphicData>
+                </a:graphic>
+                <wp14:sizeRelH relativeFrom="margin">
+                  <wp14:pctWidth>0</wp14:pctWidth>
+                </wp14:sizeRelH>
+              </wp:anchor>
+            </w:drawing>
+          </mc:Choice>
+          <mc:Fallback>
+            <w:pict>
+              <v:shape w14:anchorId="6145B4E7" id="Text Box 18" o:spid="_x0000_s1028" type="#_x0000_t202" style="position:absolute;left:0;text-align:left;margin-left:173.65pt;margin-top:67.75pt;width:64.35pt;height:19.65pt;z-index:251670528;visibility:visible;mso-wrap-style:square;mso-width-percent:0;mso-wrap-distance-left:9pt;mso-wrap-distance-top:0;mso-wrap-distance-right:9pt;mso-wrap-distance-bottom:0;mso-position-horizontal:absolute;mso-position-horizontal-relative:text;mso-position-vertical:absolute;mso-position-vertical-relative:text;mso-width-percent:0;mso-width-relative:margin;v-text-anchor:top" o:gfxdata="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" fillcolor="white [3201]" strokeweight=".5pt">
+                <v:textbox>
+                  <w:txbxContent>
+                    <w:p>
+                      <w:pPr>
+                        <w:rPr>
+                          <w:lang w:val="tr-TR"/>
+                        </w:rPr>
+                      </w:pPr>
+                      <w:proofErr w:type="spellStart"/>
+                      <w:r>
+                        <w:rPr>
+                          <w:lang w:val="tr-TR"/>
+                        </w:rPr>
+                        <w:t>Field</w:t>
+                      </w:r>
+                      <w:proofErr w:type="spellEnd"/>
+                      <w:r>
+                        <w:rPr>
+                          <w:lang w:val="tr-TR"/>
+                        </w:rPr>
+                        <w:t xml:space="preserve"> Pos</w:t>
+                      </w:r>
+                    </w:p>
+                    <w:p>
+                      <w:pPr>
+                        <w:rPr>
+                          <w:lang w:val="tr-TR"/>
+                        </w:rPr>
+                      </w:pPr>
+                      <w:proofErr w:type="spellStart"/>
+                      <w:proofErr w:type="gramStart"/>
+                      <w:r>
+                        <w:rPr>
+                          <w:lang w:val="tr-TR"/>
+                        </w:rPr>
+                        <w:t>spPos</w:t>
+                      </w:r>
+                      <w:proofErr w:type="spellEnd"/>
+                      <w:proofErr w:type="gramEnd"/>
+                    </w:p>
+                  </w:txbxContent>
+                </v:textbox>
+              </v:shape>
+            </w:pict>
+          </mc:Fallback>
+        </mc:AlternateContent>
+      </w:r>
+      <w:r>
+        <w:rPr>
+          <w:rFonts w:eastAsiaTheme="minorEastAsia"/>
+          <w:noProof/>
+          <w:lang w:val="en-US"/>
+        </w:rPr>
+        <mc:AlternateContent>
+          <mc:Choice Requires="wps">
+            <w:drawing>
+              <wp:anchor distT="0" distB="0" distL="114300" distR="114300" simplePos="0" relativeHeight="251668480" behindDoc="0" locked="0" layoutInCell="1" allowOverlap="1" wp14:anchorId="35907CC2" wp14:editId="75E1B3C5">
+                <wp:simplePos x="0" y="0"/>
+                <wp:positionH relativeFrom="margin">
+                  <wp:align>right</wp:align>
+                </wp:positionH>
+                <wp:positionV relativeFrom="paragraph">
+                  <wp:posOffset>610870</wp:posOffset>
+                </wp:positionV>
+                <wp:extent cx="846666" cy="249767"/>
+                <wp:effectExtent l="0" t="0" r="10795" b="17145"/>
+                <wp:wrapNone/>
+                <wp:docPr id="17" name="Text Box 17"/>
+                <wp:cNvGraphicFramePr/>
+                <a:graphic xmlns:a="http://schemas.openxmlformats.org/drawingml/2006/main">
+                  <a:graphicData uri="http://schemas.microsoft.com/office/word/2010/wordprocessingShape">
+                    <wps:wsp>
+                      <wps:cNvSpPr txBox="1"/>
+                      <wps:spPr>
+                        <a:xfrm>
+                          <a:off x="0" y="0"/>
+                          <a:ext cx="846666" cy="249767"/>
+                        </a:xfrm>
+                        <a:prstGeom prst="rect">
+                          <a:avLst/>
+                        </a:prstGeom>
+                        <a:solidFill>
+                          <a:schemeClr val="lt1"/>
+                        </a:solidFill>
+                        <a:ln w="6350">
+                          <a:solidFill>
+                            <a:prstClr val="black"/>
+                          </a:solidFill>
+                        </a:ln>
+                      </wps:spPr>
+                      <wps:txbx>
+                        <w:txbxContent>
+                          <w:p>
+                            <w:pPr>
+                              <w:rPr>
+                                <w:lang w:val="tr-TR"/>
+                              </w:rPr>
+                            </w:pPr>
+                            <w:r>
+                              <w:rPr>
+                                <w:lang w:val="tr-TR"/>
+                              </w:rPr>
+                              <w:t>C</w:t>
+                            </w:r>
+                          </w:p>
+                        </w:txbxContent>
+                      </wps:txbx>
+                      <wps:bodyPr rot="0" spcFirstLastPara="0" vertOverflow="overflow" horzOverflow="overflow" vert="horz" wrap="square" lIns="91440" tIns="45720" rIns="91440" bIns="45720" numCol="1" spcCol="0" rtlCol="0" fromWordArt="0" anchor="t" anchorCtr="0" forceAA="0" compatLnSpc="1">
+                        <a:prstTxWarp prst="textNoShape">
+                          <a:avLst/>
+                        </a:prstTxWarp>
+                        <a:noAutofit/>
+                      </wps:bodyPr>
+                    </wps:wsp>
+                  </a:graphicData>
+                </a:graphic>
+              </wp:anchor>
+            </w:drawing>
+          </mc:Choice>
+          <mc:Fallback>
+            <w:pict>
+              <v:shape w14:anchorId="35907CC2" id="Text Box 17" o:spid="_x0000_s1029" type="#_x0000_t202" style="position:absolute;left:0;text-align:left;margin-left:15.45pt;margin-top:48.1pt;width:66.65pt;height:19.65pt;z-index:251668480;visibility:visible;mso-wrap-style:square;mso-wrap-distance-left:9pt;mso-wrap-distance-top:0;mso-wrap-distance-right:9pt;mso-wrap-distance-bottom:0;mso-position-horizontal:right;mso-position-horizontal-relative:margin;mso-position-vertical:absolute;mso-position-vertical-relative:text;v-text-anchor:top" o:gfxdata="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" fillcolor="white [3201]" strokeweight=".5pt">
+                <v:textbox>
+                  <w:txbxContent>
+                    <w:p>
+                      <w:pPr>
+                        <w:rPr>
+                          <w:lang w:val="tr-TR"/>
+                        </w:rPr>
+                      </w:pPr>
+                      <w:r>
+                        <w:rPr>
+                          <w:lang w:val="tr-TR"/>
+                        </w:rPr>
+                        <w:t>C</w:t>
+                      </w:r>
+                    </w:p>
+                  </w:txbxContent>
+                </v:textbox>
+                <w10:wrap anchorx="margin"/>
+              </v:shape>
+            </w:pict>
+          </mc:Fallback>
+        </mc:AlternateContent>
+      </w:r>
+      <w:r>
+        <w:rPr>
+          <w:rFonts w:eastAsiaTheme="minorEastAsia"/>
+          <w:noProof/>
+          <w:lang w:val="en-US"/>
+        </w:rPr>
+        <mc:AlternateContent>
+          <mc:Choice Requires="wps">
+            <w:drawing>
+              <wp:anchor distT="0" distB="0" distL="114300" distR="114300" simplePos="0" relativeHeight="251666432" behindDoc="0" locked="0" layoutInCell="1" allowOverlap="1" wp14:anchorId="02318C69" wp14:editId="6D25D95D">
+                <wp:simplePos x="0" y="0"/>
+                <wp:positionH relativeFrom="column">
+                  <wp:posOffset>4470400</wp:posOffset>
+                </wp:positionH>
+                <wp:positionV relativeFrom="paragraph">
+                  <wp:posOffset>90170</wp:posOffset>
+                </wp:positionV>
+                <wp:extent cx="846666" cy="249767"/>
+                <wp:effectExtent l="0" t="0" r="10795" b="17145"/>
+                <wp:wrapNone/>
+                <wp:docPr id="16" name="Text Box 16"/>
+                <wp:cNvGraphicFramePr/>
+                <a:graphic xmlns:a="http://schemas.openxmlformats.org/drawingml/2006/main">
+                  <a:graphicData uri="http://schemas.microsoft.com/office/word/2010/wordprocessingShape">
+                    <wps:wsp>
+                      <wps:cNvSpPr txBox="1"/>
+                      <wps:spPr>
+                        <a:xfrm>
+                          <a:off x="0" y="0"/>
+                          <a:ext cx="846666" cy="249767"/>
+                        </a:xfrm>
+                        <a:prstGeom prst="rect">
+                          <a:avLst/>
+                        </a:prstGeom>
+                        <a:solidFill>
+                          <a:schemeClr val="lt1"/>
+                        </a:solidFill>
+                        <a:ln w="6350">
+                          <a:solidFill>
+                            <a:prstClr val="black"/>
+                          </a:solidFill>
+                        </a:ln>
+                      </wps:spPr>
+                      <wps:txbx>
+                        <w:txbxContent>
+                          <w:p>
+                            <w:pPr>
+                              <w:rPr>
+                                <w:lang w:val="tr-TR"/>
+                              </w:rPr>
+                            </w:pPr>
+                            <w:r>
+                              <w:rPr>
+                                <w:lang w:val="tr-TR"/>
+                              </w:rPr>
+                              <w:t>-B</w:t>
+                            </w:r>
+                          </w:p>
+                        </w:txbxContent>
+                      </wps:txbx>
+                      <wps:bodyPr rot="0" spcFirstLastPara="0" vertOverflow="overflow" horzOverflow="overflow" vert="horz" wrap="square" lIns="91440" tIns="45720" rIns="91440" bIns="45720" numCol="1" spcCol="0" rtlCol="0" fromWordArt="0" anchor="t" anchorCtr="0" forceAA="0" compatLnSpc="1">
+                        <a:prstTxWarp prst="textNoShape">
+                          <a:avLst/>
+                        </a:prstTxWarp>
+                        <a:noAutofit/>
+                      </wps:bodyPr>
+                    </wps:wsp>
+                  </a:graphicData>
+                </a:graphic>
+              </wp:anchor>
+            </w:drawing>
+          </mc:Choice>
+          <mc:Fallback>
+            <w:pict>
+              <v:shape w14:anchorId="02318C69" id="Text Box 16" o:spid="_x0000_s1030" type="#_x0000_t202" style="position:absolute;left:0;text-align:left;margin-left:352pt;margin-top:7.1pt;width:66.65pt;height:19.65pt;z-index:251666432;visibility:visible;mso-wrap-style:square;mso-wrap-distance-left:9pt;mso-wrap-distance-top:0;mso-wrap-distance-right:9pt;mso-wrap-distance-bottom:0;mso-position-horizontal:absolute;mso-position-horizontal-relative:text;mso-position-vertical:absolute;mso-position-vertical-relative:text;v-text-anchor:top" o:gfxdata="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" fillcolor="white [3201]" strokeweight=".5pt">
+                <v:textbox>
+                  <w:txbxContent>
+                    <w:p>
+                      <w:pPr>
+                        <w:rPr>
+                          <w:lang w:val="tr-TR"/>
+                        </w:rPr>
+                      </w:pPr>
+                      <w:r>
+                        <w:rPr>
+                          <w:lang w:val="tr-TR"/>
+                        </w:rPr>
+                        <w:t>-B</w:t>
+                      </w:r>
+                    </w:p>
+                  </w:txbxContent>
+                </v:textbox>
+              </v:shape>
+            </w:pict>
+          </mc:Fallback>
+        </mc:AlternateContent>
+      </w:r>
+      <w:r>
+        <w:rPr>
+          <w:noProof/>
+        </w:rPr>
+        <mc:AlternateContent>
+          <mc:Choice Requires="wps">
+            <w:drawing>
+              <wp:anchor distT="0" distB="0" distL="114300" distR="114300" simplePos="0" relativeHeight="251663360" behindDoc="0" locked="0" layoutInCell="1" allowOverlap="1" wp14:anchorId="1C25B30F" wp14:editId="6619D17E">
+                <wp:simplePos x="0" y="0"/>
+                <wp:positionH relativeFrom="column">
+                  <wp:posOffset>3259667</wp:posOffset>
+                </wp:positionH>
+                <wp:positionV relativeFrom="paragraph">
+                  <wp:posOffset>831003</wp:posOffset>
+                </wp:positionV>
+                <wp:extent cx="224366" cy="347134"/>
+                <wp:effectExtent l="0" t="38100" r="61595" b="15240"/>
+                <wp:wrapNone/>
+                <wp:docPr id="14" name="Straight Arrow Connector 14"/>
+                <wp:cNvGraphicFramePr/>
+                <a:graphic xmlns:a="http://schemas.openxmlformats.org/drawingml/2006/main">
+                  <a:graphicData uri="http://schemas.microsoft.com/office/word/2010/wordprocessingShape">
+                    <wps:wsp>
+                      <wps:cNvCnPr/>
+                      <wps:spPr>
+                        <a:xfrm flipV="1">
+                          <a:off x="0" y="0"/>
+                          <a:ext cx="224366" cy="347134"/>
+                        </a:xfrm>
+                        <a:prstGeom prst="straightConnector1">
+                          <a:avLst/>
+                        </a:prstGeom>
+                        <a:ln>
+                          <a:tailEnd type="triangle"/>
+                        </a:ln>
+                      </wps:spPr>
+                      <wps:style>
+                        <a:lnRef idx="1">
+                          <a:schemeClr val="accent1"/>
+                        </a:lnRef>
+                        <a:fillRef idx="0">
+                          <a:schemeClr val="accent1"/>
+                        </a:fillRef>
+                        <a:effectRef idx="0">
+                          <a:schemeClr val="accent1"/>
+                        </a:effectRef>
+                        <a:fontRef idx="minor">
+                          <a:schemeClr val="tx1"/>
+                        </a:fontRef>
+                      </wps:style>
+                      <wps:bodyPr/>
+                    </wps:wsp>
+                  </a:graphicData>
+                </a:graphic>
+              </wp:anchor>
+            </w:drawing>
+          </mc:Choice>
+          <mc:Fallback>
+            <w:pict>
+              <v:shape w14:anchorId="46927973" id="Straight Arrow Connector 14" o:spid="_x0000_s1026" type="#_x0000_t32" style="position:absolute;margin-left:256.65pt;margin-top:65.45pt;width:17.65pt;height:27.35pt;flip:y;z-index:251663360;visibility:visible;mso-wrap-style:square;mso-wrap-distance-left:9pt;mso-wrap-distance-top:0;mso-wrap-distance-right:9pt;mso-wrap-distance-bottom:0;mso-position-horizontal:absolute;mso-position-horizontal-relative:text;mso-position-vertical:absolute;mso-position-vertical-relative:text" o:gfxdata="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" strokecolor="#4472c4 [3204]" strokeweight=".5pt">
+                <v:stroke endarrow="block" joinstyle="miter"/>
+              </v:shape>
+            </w:pict>
+          </mc:Fallback>
+        </mc:AlternateContent>
+      </w:r>
+      <w:r>
+        <w:rPr>
+          <w:noProof/>
+        </w:rPr>
+        <mc:AlternateContent>
+          <mc:Choice Requires="wps">
+            <w:drawing>
+              <wp:anchor distT="0" distB="0" distL="114300" distR="114300" simplePos="0" relativeHeight="251662336" behindDoc="0" locked="0" layoutInCell="1" allowOverlap="1" wp14:anchorId="3DDC1CBB" wp14:editId="31D887B9">
+                <wp:simplePos x="0" y="0"/>
+                <wp:positionH relativeFrom="column">
+                  <wp:posOffset>2997200</wp:posOffset>
+                </wp:positionH>
+                <wp:positionV relativeFrom="paragraph">
+                  <wp:posOffset>653203</wp:posOffset>
+                </wp:positionV>
+                <wp:extent cx="207433" cy="364067"/>
+                <wp:effectExtent l="0" t="38100" r="59690" b="17145"/>
+                <wp:wrapNone/>
+                <wp:docPr id="13" name="Straight Arrow Connector 13"/>
+                <wp:cNvGraphicFramePr/>
+                <a:graphic xmlns:a="http://schemas.openxmlformats.org/drawingml/2006/main">
+                  <a:graphicData uri="http://schemas.microsoft.com/office/word/2010/wordprocessingShape">
+                    <wps:wsp>
+                      <wps:cNvCnPr/>
+                      <wps:spPr>
+                        <a:xfrm flipV="1">
+                          <a:off x="0" y="0"/>
+                          <a:ext cx="207433" cy="364067"/>
+                        </a:xfrm>
+                        <a:prstGeom prst="straightConnector1">
+                          <a:avLst/>
+                        </a:prstGeom>
+                        <a:ln>
+                          <a:tailEnd type="triangle"/>
+                        </a:ln>
+                      </wps:spPr>
+                      <wps:style>
+                        <a:lnRef idx="1">
+                          <a:schemeClr val="accent1"/>
+                        </a:lnRef>
+                        <a:fillRef idx="0">
+                          <a:schemeClr val="accent1"/>
+                        </a:fillRef>
+                        <a:effectRef idx="0">
+                          <a:schemeClr val="accent1"/>
+                        </a:effectRef>
+                        <a:fontRef idx="minor">
+                          <a:schemeClr val="tx1"/>
+                        </a:fontRef>
+                      </wps:style>
+                      <wps:bodyPr/>
+                    </wps:wsp>
+                  </a:graphicData>
+                </a:graphic>
+              </wp:anchor>
+            </w:drawing>
+          </mc:Choice>
+          <mc:Fallback>
+            <w:pict>
+              <v:shape w14:anchorId="32D9DE99" id="Straight Arrow Connector 13" o:spid="_x0000_s1026" type="#_x0000_t32" style="position:absolute;margin-left:236pt;margin-top:51.45pt;width:16.35pt;height:28.65pt;flip:y;z-index:251662336;visibility:visible;mso-wrap-style:square;mso-wrap-distance-left:9pt;mso-wrap-distance-top:0;mso-wrap-distance-right:9pt;mso-wrap-distance-bottom:0;mso-position-horizontal:absolute;mso-position-horizontal-relative:text;mso-position-vertical:absolute;mso-position-vertical-relative:text" o:gfxdata="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" strokecolor="#4472c4 [3204]" strokeweight=".5pt">
+                <v:stroke endarrow="block" joinstyle="miter"/>
+              </v:shape>
+            </w:pict>
+          </mc:Fallback>
+        </mc:AlternateContent>
+      </w:r>
+      <w:r>
+        <w:rPr>
+          <w:noProof/>
+        </w:rPr>
+        <mc:AlternateContent>
+          <mc:Choice Requires="wps">
+            <w:drawing>
+              <wp:anchor distT="0" distB="0" distL="114300" distR="114300" simplePos="0" relativeHeight="251660288" behindDoc="0" locked="0" layoutInCell="1" allowOverlap="1" wp14:anchorId="65B7E9B2" wp14:editId="3B7D3F9C">
+                <wp:simplePos x="0" y="0"/>
+                <wp:positionH relativeFrom="column">
+                  <wp:posOffset>3835400</wp:posOffset>
+                </wp:positionH>
+                <wp:positionV relativeFrom="paragraph">
+                  <wp:posOffset>183303</wp:posOffset>
+                </wp:positionV>
+                <wp:extent cx="571500" cy="486622"/>
+                <wp:effectExtent l="38100" t="0" r="19050" b="66040"/>
+                <wp:wrapNone/>
+                <wp:docPr id="11" name="Straight Arrow Connector 11"/>
+                <wp:cNvGraphicFramePr/>
+                <a:graphic xmlns:a="http://schemas.openxmlformats.org/drawingml/2006/main">
+                  <a:graphicData uri="http://schemas.microsoft.com/office/word/2010/wordprocessingShape">
+                    <wps:wsp>
+                      <wps:cNvCnPr/>
+                      <wps:spPr>
+                        <a:xfrm flipH="1">
+                          <a:off x="0" y="0"/>
+                          <a:ext cx="571500" cy="486622"/>
+                        </a:xfrm>
+                        <a:prstGeom prst="straightConnector1">
+                          <a:avLst/>
+                        </a:prstGeom>
+                        <a:ln>
+                          <a:tailEnd type="triangle"/>
+                        </a:ln>
+                      </wps:spPr>
+                      <wps:style>
+                        <a:lnRef idx="1">
+                          <a:schemeClr val="accent1"/>
+                        </a:lnRef>
+                        <a:fillRef idx="0">
+                          <a:schemeClr val="accent1"/>
+                        </a:fillRef>
+                        <a:effectRef idx="0">
+                          <a:schemeClr val="accent1"/>
+                        </a:effectRef>
+                        <a:fontRef idx="minor">
+                          <a:schemeClr val="tx1"/>
+                        </a:fontRef>
+                      </wps:style>
+                      <wps:bodyPr/>
+                    </wps:wsp>
+                  </a:graphicData>
+                </a:graphic>
+                <wp14:sizeRelH relativeFrom="margin">
+                  <wp14:pctWidth>0</wp14:pctWidth>
+                </wp14:sizeRelH>
+                <wp14:sizeRelV relativeFrom="margin">
+                  <wp14:pctHeight>0</wp14:pctHeight>
+                </wp14:sizeRelV>
+              </wp:anchor>
+            </w:drawing>
+          </mc:Choice>
+          <mc:Fallback>
+            <w:pict>
+              <v:shape w14:anchorId="7860304D" id="Straight Arrow Connector 11" o:spid="_x0000_s1026" type="#_x0000_t32" style="position:absolute;margin-left:302pt;margin-top:14.45pt;width:45pt;height:38.3pt;flip:x;z-index:251660288;visibility:visible;mso-wrap-style:square;mso-width-percent:0;mso-height-percent:0;mso-wrap-distance-left:9pt;mso-wrap-distance-top:0;mso-wrap-distance-right:9pt;mso-wrap-distance-bottom:0;mso-position-horizontal:absolute;mso-position-horizontal-relative:text;mso-position-vertical:absolute;mso-position-vertical-relative:text;mso-width-percent:0;mso-height-percent:0;mso-width-relative:margin;mso-height-relative:margin" o:gfxdata="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" strokecolor="#4472c4 [3204]" strokeweight=".5pt">
+                <v:stroke endarrow="block" joinstyle="miter"/>
+              </v:shape>
+            </w:pict>
+          </mc:Fallback>
+        </mc:AlternateContent>
+      </w:r>
+      <w:r>
+        <w:rPr>
+          <w:noProof/>
+        </w:rPr>
+        <mc:AlternateContent>
+          <mc:Choice Requires="wps">
+            <w:drawing>
+              <wp:anchor distT="0" distB="0" distL="114300" distR="114300" simplePos="0" relativeHeight="251661312" behindDoc="0" locked="0" layoutInCell="1" allowOverlap="1" wp14:anchorId="14842228" wp14:editId="52129A30">
+                <wp:simplePos x="0" y="0"/>
+                <wp:positionH relativeFrom="column">
+                  <wp:posOffset>4140199</wp:posOffset>
+                </wp:positionH>
+                <wp:positionV relativeFrom="paragraph">
+                  <wp:posOffset>733637</wp:posOffset>
+                </wp:positionV>
+                <wp:extent cx="643467" cy="397510"/>
+                <wp:effectExtent l="38100" t="0" r="23495" b="59690"/>
+                <wp:wrapNone/>
+                <wp:docPr id="12" name="Straight Arrow Connector 12"/>
+                <wp:cNvGraphicFramePr/>
+                <a:graphic xmlns:a="http://schemas.openxmlformats.org/drawingml/2006/main">
+                  <a:graphicData uri="http://schemas.microsoft.com/office/word/2010/wordprocessingShape">
+                    <wps:wsp>
+                      <wps:cNvCnPr/>
+                      <wps:spPr>
+                        <a:xfrm flipH="1">
+                          <a:off x="0" y="0"/>
+                          <a:ext cx="643467" cy="397510"/>
+                        </a:xfrm>
+                        <a:prstGeom prst="straightConnector1">
+                          <a:avLst/>
+                        </a:prstGeom>
+                        <a:ln>
+                          <a:tailEnd type="triangle"/>
+                        </a:ln>
+                      </wps:spPr>
+                      <wps:style>
+                        <a:lnRef idx="1">
+                          <a:schemeClr val="accent1"/>
+                        </a:lnRef>
+                        <a:fillRef idx="0">
+                          <a:schemeClr val="accent1"/>
+                        </a:fillRef>
+                        <a:effectRef idx="0">
+                          <a:schemeClr val="accent1"/>
+                        </a:effectRef>
+                        <a:fontRef idx="minor">
+                          <a:schemeClr val="tx1"/>
+                        </a:fontRef>
+                      </wps:style>
+                      <wps:bodyPr/>
+                    </wps:wsp>
+                  </a:graphicData>
+                </a:graphic>
+                <wp14:sizeRelH relativeFrom="margin">
+                  <wp14:pctWidth>0</wp14:pctWidth>
+                </wp14:sizeRelH>
+                <wp14:sizeRelV relativeFrom="margin">
+                  <wp14:pctHeight>0</wp14:pctHeight>
+                </wp14:sizeRelV>
+              </wp:anchor>
+            </w:drawing>
+          </mc:Choice>
+          <mc:Fallback>
+            <w:pict>
+              <v:shape w14:anchorId="0AD24D61" id="Straight Arrow Connector 12" o:spid="_x0000_s1026" type="#_x0000_t32" style="position:absolute;margin-left:326pt;margin-top:57.75pt;width:50.65pt;height:31.3pt;flip:x;z-index:251661312;visibility:visible;mso-wrap-style:square;mso-width-percent:0;mso-height-percent:0;mso-wrap-distance-left:9pt;mso-wrap-distance-top:0;mso-wrap-distance-right:9pt;mso-wrap-distance-bottom:0;mso-position-horizontal:absolute;mso-position-horizontal-relative:text;mso-position-vertical:absolute;mso-position-vertical-relative:text;mso-width-percent:0;mso-height-percent:0;mso-width-relative:margin;mso-height-relative:margin" o:gfxdata="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" strokecolor="#4472c4 [3204]" strokeweight=".5pt">
+                <v:stroke endarrow="block" joinstyle="miter"/>
+              </v:shape>
+            </w:pict>
+          </mc:Fallback>
+        </mc:AlternateContent>
+      </w:r>
+      <w:r>
+        <w:rPr>
+          <w:noProof/>
+        </w:rPr>
+        <w:drawing>
+          <wp:inline distT="0" distB="0" distL="0" distR="0" wp14:anchorId="23A42460" wp14:editId="68880367">
+            <wp:extent cx="5731510" cy="3206115"/>
+            <wp:effectExtent l="0" t="0" r="2540" b="0"/>
+            <wp:docPr id="8" name="Picture 8"/>
+            <wp:cNvGraphicFramePr>
+              <a:graphicFrameLocks xmlns:a="http://schemas.openxmlformats.org/drawingml/2006/main" noChangeAspect="1"/>
+            </wp:cNvGraphicFramePr>
+            <a:graphic xmlns:a="http://schemas.openxmlformats.org/drawingml/2006/main">
+              <a:graphicData uri="http://schemas.openxmlformats.org/drawingml/2006/picture">
+                <pic:pic xmlns:pic="http://schemas.openxmlformats.org/drawingml/2006/picture">
+                  <pic:nvPicPr>
+                    <pic:cNvPr id="1" name=""/>
+                    <pic:cNvPicPr/>
+                  </pic:nvPicPr>
+                  <pic:blipFill>
+                    <a:blip r:embed="rId13"/>
+                    <a:stretch>
+                      <a:fillRect/>
+                    </a:stretch>
+                  </pic:blipFill>
+                  <pic:spPr>
+                    <a:xfrm>
+                      <a:off x="0" y="0"/>
+                      <a:ext cx="5731510" cy="3206115"/>
+                    </a:xfrm>
+                    <a:prstGeom prst="rect">
+                      <a:avLst/>
+                    </a:prstGeom>
+                  </pic:spPr>
+                </pic:pic>
+              </a:graphicData>
+            </a:graphic>
+          </wp:inline>
+        </w:drawing>
+      </w:r>
+    </w:p>
+    <w:p>
+      <w:pPr>
+        <w:jc w:val="both"/>
+        <w:rPr>
+          <w:rFonts w:eastAsiaTheme="minorEastAsia"/>
+          <w:lang w:val="en-US"/>
+        </w:rPr>
+      </w:pPr>
+    </w:p>
+    <w:p>
+      <w:pPr>
+        <w:jc w:val="both"/>
+        <w:rPr>
+          <w:rFonts w:eastAsiaTheme="minorEastAsia"/>
+          <w:lang w:val="en-US"/>
+        </w:rPr>
+      </w:pPr>
+    </w:p>
+    <w:p>
+      <w:pPr>
+        <w:jc w:val="both"/>
+        <w:rPr>
+          <w:rFonts w:eastAsiaTheme="minorEastAsia"/>
+          <w:lang w:val="en-US"/>
+        </w:rPr>
+      </w:pPr>
+    </w:p>
+    <w:p>
+      <w:pPr>
+        <w:jc w:val="center"/>
+        <w:rPr>
+          <w:rFonts w:eastAsiaTheme="minorEastAsia"/>
+          <w:lang w:val="en-US"/>
+        </w:rPr>
+      </w:pPr>
+      <w:r>
+        <w:rPr>
+          <w:noProof/>
+        </w:rPr>
+        <w:drawing>
+          <wp:inline distT="0" distB="0" distL="0" distR="0" wp14:anchorId="5D30653A" wp14:editId="46FE36D5">
+            <wp:extent cx="3619500" cy="2024690"/>
+            <wp:effectExtent l="0" t="0" r="0" b="0"/>
+            <wp:docPr id="20" name="Picture 20"/>
+            <wp:cNvGraphicFramePr>
+              <a:graphicFrameLocks xmlns:a="http://schemas.openxmlformats.org/drawingml/2006/main" noChangeAspect="1"/>
+            </wp:cNvGraphicFramePr>
+            <a:graphic xmlns:a="http://schemas.openxmlformats.org/drawingml/2006/main">
+              <a:graphicData uri="http://schemas.openxmlformats.org/drawingml/2006/picture">
+                <pic:pic xmlns:pic="http://schemas.openxmlformats.org/drawingml/2006/picture">
+                  <pic:nvPicPr>
+                    <pic:cNvPr id="1" name=""/>
+                    <pic:cNvPicPr/>
+                  </pic:nvPicPr>
+                  <pic:blipFill>
+                    <a:blip r:embed="rId14"/>
+                    <a:stretch>
+                      <a:fillRect/>
+                    </a:stretch>
+                  </pic:blipFill>
+                  <pic:spPr>
+                    <a:xfrm>
+                      <a:off x="0" y="0"/>
+                      <a:ext cx="3633460" cy="2032499"/>
+                    </a:xfrm>
+                    <a:prstGeom prst="rect">
+                      <a:avLst/>
+                    </a:prstGeom>
+                  </pic:spPr>
+                </pic:pic>
+              </a:graphicData>
+            </a:graphic>
+          </wp:inline>
+        </w:drawing>
+      </w:r>
+    </w:p>
+    <w:p>
+      <w:pPr>
+        <w:jc w:val="center"/>
+        <w:rPr>
+          <w:rFonts w:eastAsiaTheme="minorEastAsia"/>
+          <w:lang w:val="en-US"/>
+        </w:rPr>
+      </w:pPr>
+    </w:p>
+    <w:p>
+      <w:pPr>
+        <w:jc w:val="center"/>
+        <w:rPr>
+          <w:rFonts w:eastAsiaTheme="minorEastAsia"/>
+          <w:lang w:val="en-US"/>
+        </w:rPr>
+      </w:pPr>
+    </w:p>
+    <w:p>
+      <w:pPr>
         <w:pStyle w:val="ListParagraph"/>
         <w:jc w:val="both"/>
         <w:rPr>
@@ -12947,6 +14134,199 @@
           <w:lang w:val="en-US"/>
         </w:rPr>
       </w:pPr>
+      <w:r>
+        <w:rPr>
+          <w:noProof/>
+        </w:rPr>
+        <w:lastRenderedPageBreak/>
+        <w:drawing>
+          <wp:inline distT="0" distB="0" distL="0" distR="0" wp14:anchorId="5CE8CC72" wp14:editId="3525B591">
+            <wp:extent cx="5731510" cy="2447925"/>
+            <wp:effectExtent l="0" t="0" r="2540" b="9525"/>
+            <wp:docPr id="21" name="Picture 21"/>
+            <wp:cNvGraphicFramePr>
+              <a:graphicFrameLocks xmlns:a="http://schemas.openxmlformats.org/drawingml/2006/main" noChangeAspect="1"/>
+            </wp:cNvGraphicFramePr>
+            <a:graphic xmlns:a="http://schemas.openxmlformats.org/drawingml/2006/main">
+              <a:graphicData uri="http://schemas.openxmlformats.org/drawingml/2006/picture">
+                <pic:pic xmlns:pic="http://schemas.openxmlformats.org/drawingml/2006/picture">
+                  <pic:nvPicPr>
+                    <pic:cNvPr id="1" name=""/>
+                    <pic:cNvPicPr/>
+                  </pic:nvPicPr>
+                  <pic:blipFill>
+                    <a:blip r:embed="rId15"/>
+                    <a:stretch>
+                      <a:fillRect/>
+                    </a:stretch>
+                  </pic:blipFill>
+                  <pic:spPr>
+                    <a:xfrm>
+                      <a:off x="0" y="0"/>
+                      <a:ext cx="5731510" cy="2447925"/>
+                    </a:xfrm>
+                    <a:prstGeom prst="rect">
+                      <a:avLst/>
+                    </a:prstGeom>
+                  </pic:spPr>
+                </pic:pic>
+              </a:graphicData>
+            </a:graphic>
+          </wp:inline>
+        </w:drawing>
+      </w:r>
+    </w:p>
+    <w:p>
+      <w:pPr>
+        <w:rPr>
+          <w:lang w:val="en-US"/>
+        </w:rPr>
+      </w:pPr>
+      <w:r>
+        <w:rPr>
+          <w:noProof/>
+        </w:rPr>
+        <w:drawing>
+          <wp:inline distT="0" distB="0" distL="0" distR="0" wp14:anchorId="66D60199" wp14:editId="13FFC26F">
+            <wp:extent cx="5731510" cy="2447925"/>
+            <wp:effectExtent l="0" t="0" r="2540" b="9525"/>
+            <wp:docPr id="22" name="Picture 22"/>
+            <wp:cNvGraphicFramePr>
+              <a:graphicFrameLocks xmlns:a="http://schemas.openxmlformats.org/drawingml/2006/main" noChangeAspect="1"/>
+            </wp:cNvGraphicFramePr>
+            <a:graphic xmlns:a="http://schemas.openxmlformats.org/drawingml/2006/main">
+              <a:graphicData uri="http://schemas.openxmlformats.org/drawingml/2006/picture">
+                <pic:pic xmlns:pic="http://schemas.openxmlformats.org/drawingml/2006/picture">
+                  <pic:nvPicPr>
+                    <pic:cNvPr id="1" name=""/>
+                    <pic:cNvPicPr/>
+                  </pic:nvPicPr>
+                  <pic:blipFill>
+                    <a:blip r:embed="rId16"/>
+                    <a:stretch>
+                      <a:fillRect/>
+                    </a:stretch>
+                  </pic:blipFill>
+                  <pic:spPr>
+                    <a:xfrm>
+                      <a:off x="0" y="0"/>
+                      <a:ext cx="5731510" cy="2447925"/>
+                    </a:xfrm>
+                    <a:prstGeom prst="rect">
+                      <a:avLst/>
+                    </a:prstGeom>
+                  </pic:spPr>
+                </pic:pic>
+              </a:graphicData>
+            </a:graphic>
+          </wp:inline>
+        </w:drawing>
+      </w:r>
+    </w:p>
+    <w:p>
+      <w:pPr>
+        <w:rPr>
+          <w:lang w:val="en-US"/>
+        </w:rPr>
+      </w:pPr>
+      <w:bookmarkStart w:id="1" w:name="_GoBack"/>
+      <w:r>
+        <w:rPr>
+          <w:noProof/>
+        </w:rPr>
+        <w:drawing>
+          <wp:inline distT="0" distB="0" distL="0" distR="0" wp14:anchorId="2A93A392" wp14:editId="1B80BE82">
+            <wp:extent cx="5731510" cy="2447925"/>
+            <wp:effectExtent l="0" t="0" r="2540" b="9525"/>
+            <wp:docPr id="23" name="Picture 23"/>
+            <wp:cNvGraphicFramePr>
+              <a:graphicFrameLocks xmlns:a="http://schemas.openxmlformats.org/drawingml/2006/main" noChangeAspect="1"/>
+            </wp:cNvGraphicFramePr>
+            <a:graphic xmlns:a="http://schemas.openxmlformats.org/drawingml/2006/main">
+              <a:graphicData uri="http://schemas.openxmlformats.org/drawingml/2006/picture">
+                <pic:pic xmlns:pic="http://schemas.openxmlformats.org/drawingml/2006/picture">
+                  <pic:nvPicPr>
+                    <pic:cNvPr id="1" name=""/>
+                    <pic:cNvPicPr/>
+                  </pic:nvPicPr>
+                  <pic:blipFill>
+                    <a:blip r:embed="rId17"/>
+                    <a:stretch>
+                      <a:fillRect/>
+                    </a:stretch>
+                  </pic:blipFill>
+                  <pic:spPr>
+                    <a:xfrm>
+                      <a:off x="0" y="0"/>
+                      <a:ext cx="5731510" cy="2447925"/>
+                    </a:xfrm>
+                    <a:prstGeom prst="rect">
+                      <a:avLst/>
+                    </a:prstGeom>
+                  </pic:spPr>
+                </pic:pic>
+              </a:graphicData>
+            </a:graphic>
+          </wp:inline>
+        </w:drawing>
+      </w:r>
+    </w:p>
+    <w:bookmarkEnd w:id="1"/>
+    <w:p>
+      <w:pPr>
+        <w:rPr>
+          <w:lang w:val="en-US"/>
+        </w:rPr>
+      </w:pPr>
+    </w:p>
+    <w:p>
+      <w:pPr>
+        <w:rPr>
+          <w:lang w:val="en-US"/>
+        </w:rPr>
+      </w:pPr>
+    </w:p>
+    <w:p>
+      <w:pPr>
+        <w:rPr>
+          <w:lang w:val="en-US"/>
+        </w:rPr>
+      </w:pPr>
+    </w:p>
+    <w:p>
+      <w:pPr>
+        <w:rPr>
+          <w:lang w:val="en-US"/>
+        </w:rPr>
+      </w:pPr>
+    </w:p>
+    <w:p>
+      <w:pPr>
+        <w:rPr>
+          <w:lang w:val="en-US"/>
+        </w:rPr>
+      </w:pPr>
+    </w:p>
+    <w:p>
+      <w:pPr>
+        <w:rPr>
+          <w:lang w:val="en-US"/>
+        </w:rPr>
+      </w:pPr>
+    </w:p>
+    <w:p>
+      <w:pPr>
+        <w:rPr>
+          <w:lang w:val="en-US"/>
+        </w:rPr>
+      </w:pPr>
+    </w:p>
+    <w:p>
+      <w:pPr>
+        <w:rPr>
+          <w:lang w:val="en-US"/>
+        </w:rPr>
+      </w:pPr>
     </w:p>
     <w:p>
       <w:pPr>
@@ -12973,7 +14353,6 @@
         <w:rPr>
           <w:lang w:val="en-US"/>
         </w:rPr>
-        <w:lastRenderedPageBreak/>
         <w:t>Conclusion</w:t>
       </w:r>
     </w:p>
@@ -12987,15 +14366,7 @@
         <w:rPr>
           <w:lang w:val="en-US"/>
         </w:rPr>
-        <w:t xml:space="preserve">In this report, different motor winding designs are compared. Firstly, </w:t>
-      </w:r>
-      <w:bookmarkStart w:id="1" w:name="_GoBack"/>
-      <w:bookmarkEnd w:id="1"/>
-      <w:r>
-        <w:rPr>
-          <w:lang w:val="en-US"/>
-        </w:rPr>
-        <w:t xml:space="preserve">integral slot winding is investigated and we observe that winding factor is attenuated with increasing harmonics. Thus, fundamental induced voltage of coil is dominant. Secondly, different fractional slot winding designs are investigated. </w:t>
+        <w:t xml:space="preserve">In this report, different motor winding designs are compared. Firstly, integral slot winding is investigated and we observe that winding factor is attenuated with increasing harmonics. Thus, fundamental induced voltage of coil is dominant. Secondly, different fractional slot winding designs are investigated. </w:t>
       </w:r>
       <w:r>
         <w:rPr>
@@ -14526,7 +15897,7 @@
 </file>
 
 <file path=customXml/itemProps1.xml><?xml version="1.0" encoding="utf-8"?>
-<ds:datastoreItem xmlns:ds="http://schemas.openxmlformats.org/officeDocument/2006/customXml" ds:itemID="{8B24C1D4-0441-456C-82AB-83C3B8248250}">
+<ds:datastoreItem xmlns:ds="http://schemas.openxmlformats.org/officeDocument/2006/customXml" ds:itemID="{8EA39B8A-D511-4321-B30C-8BB39941DB04}">
   <ds:schemaRefs>
     <ds:schemaRef ds:uri="http://schemas.openxmlformats.org/officeDocument/2006/bibliography"/>
   </ds:schemaRefs>

</xml_diff>

<commit_message>
the project 2 report isadded and the model is updated to statik2
</commit_message>
<xml_diff>
--- a/Project-2/Report/Report.docx
+++ b/Project-2/Report/Report.docx
@@ -397,7 +397,79 @@
         <w:rPr>
           <w:lang w:val="en-US"/>
         </w:rPr>
-        <w:t xml:space="preserve">In this report, motor winding design is investigated. Firstly, integral slot winding is designed and the effect of distribution factor and pitch angle on the coil voltages.  Harmonic elimination by using under-pitch coil is </w:t>
+        <w:t xml:space="preserve">In this report, motor winding design </w:t>
+      </w:r>
+      <w:r>
+        <w:rPr>
+          <w:lang w:val="en-US"/>
+        </w:rPr>
+        <w:t>will</w:t>
+      </w:r>
+      <w:r>
+        <w:rPr>
+          <w:lang w:val="en-US"/>
+        </w:rPr>
+        <w:t xml:space="preserve"> </w:t>
+      </w:r>
+      <w:r>
+        <w:rPr>
+          <w:lang w:val="en-US"/>
+        </w:rPr>
+        <w:t xml:space="preserve">be </w:t>
+      </w:r>
+      <w:r>
+        <w:rPr>
+          <w:lang w:val="en-US"/>
+        </w:rPr>
+        <w:t>investigated. Firstly, integral slot winding is designed and the effect of distribution factor and pitch angle on the coil voltages</w:t>
+      </w:r>
+      <w:r>
+        <w:rPr>
+          <w:lang w:val="en-US"/>
+        </w:rPr>
+        <w:t xml:space="preserve"> will be analyzed</w:t>
+      </w:r>
+      <w:r>
+        <w:rPr>
+          <w:lang w:val="en-US"/>
+        </w:rPr>
+        <w:t xml:space="preserve">.  </w:t>
+      </w:r>
+      <w:r>
+        <w:rPr>
+          <w:lang w:val="en-US"/>
+        </w:rPr>
+        <w:t>Also, h</w:t>
+      </w:r>
+      <w:r>
+        <w:rPr>
+          <w:lang w:val="en-US"/>
+        </w:rPr>
+        <w:t xml:space="preserve">armonic elimination by using under-pitch coil is </w:t>
+      </w:r>
+      <w:r>
+        <w:rPr>
+          <w:lang w:val="en-US"/>
+        </w:rPr>
+        <w:t>made</w:t>
+      </w:r>
+      <w:r>
+        <w:rPr>
+          <w:lang w:val="en-US"/>
+        </w:rPr>
+        <w:t xml:space="preserve">. Secondly, a fractional slot winding </w:t>
+      </w:r>
+      <w:r>
+        <w:rPr>
+          <w:lang w:val="en-US"/>
+        </w:rPr>
+        <w:t>will be</w:t>
+      </w:r>
+      <w:r>
+        <w:rPr>
+          <w:lang w:val="en-US"/>
+        </w:rPr>
+        <w:t xml:space="preserve"> </w:t>
       </w:r>
       <w:r>
         <w:rPr>
@@ -409,19 +481,13 @@
         <w:rPr>
           <w:lang w:val="en-US"/>
         </w:rPr>
-        <w:t xml:space="preserve">. Secondly, a fractional slot winding is </w:t>
-      </w:r>
-      <w:r>
-        <w:rPr>
-          <w:lang w:val="en-US"/>
-        </w:rPr>
-        <w:t>analyzed</w:t>
-      </w:r>
-      <w:r>
-        <w:rPr>
-          <w:lang w:val="en-US"/>
-        </w:rPr>
-        <w:t xml:space="preserve"> for chosen slot and pole number. The voltages of the coils are calculated by using phasors and 3</w:t>
+        <w:t xml:space="preserve"> for chosen slot and pole number. The voltages of the coils</w:t>
+      </w:r>
+      <w:r>
+        <w:rPr>
+          <w:lang w:val="en-US"/>
+        </w:rPr>
+        <w:t xml:space="preserve"> considering 3</w:t>
       </w:r>
       <w:r>
         <w:rPr>
@@ -447,13 +513,19 @@
         <w:rPr>
           <w:lang w:val="en-US"/>
         </w:rPr>
-        <w:t xml:space="preserve"> harmonics contribution is calculated. Then, effect of changing slot number at the same pole number is </w:t>
-      </w:r>
-      <w:r>
-        <w:rPr>
-          <w:lang w:val="en-US"/>
-        </w:rPr>
-        <w:t>analyzed</w:t>
+        <w:t xml:space="preserve"> harmonics will be</w:t>
+      </w:r>
+      <w:r>
+        <w:rPr>
+          <w:lang w:val="en-US"/>
+        </w:rPr>
+        <w:t xml:space="preserve"> calculated by using phasors. Then, effect of changing slot number at the same pole number </w:t>
+      </w:r>
+      <w:r>
+        <w:rPr>
+          <w:lang w:val="en-US"/>
+        </w:rPr>
+        <w:t>will be investigated</w:t>
       </w:r>
       <w:r>
         <w:rPr>
@@ -465,8 +537,202 @@
         <w:rPr>
           <w:lang w:val="en-US"/>
         </w:rPr>
-        <w:t xml:space="preserve">Finally, finite element analysis is made for fractional slot windings. Induced emf and airgap flux distribution will be observed and cogging torque is calculated.  </w:t>
-      </w:r>
+        <w:t xml:space="preserve">Finally, finite element analysis </w:t>
+      </w:r>
+      <w:r>
+        <w:rPr>
+          <w:lang w:val="en-US"/>
+        </w:rPr>
+        <w:t>will be</w:t>
+      </w:r>
+      <w:r>
+        <w:rPr>
+          <w:lang w:val="en-US"/>
+        </w:rPr>
+        <w:t xml:space="preserve"> made for fractional slot windings. Induced emf and airgap flux distribution will be observed </w:t>
+      </w:r>
+      <w:r>
+        <w:rPr>
+          <w:lang w:val="en-US"/>
+        </w:rPr>
+        <w:t>and the analytical calculation will be compared.</w:t>
+      </w:r>
+    </w:p>
+    <w:p>
+      <w:pPr>
+        <w:jc w:val="both"/>
+        <w:rPr>
+          <w:lang w:val="en-US"/>
+        </w:rPr>
+      </w:pPr>
+    </w:p>
+    <w:p>
+      <w:pPr>
+        <w:jc w:val="both"/>
+        <w:rPr>
+          <w:lang w:val="en-US"/>
+        </w:rPr>
+      </w:pPr>
+    </w:p>
+    <w:p>
+      <w:pPr>
+        <w:jc w:val="both"/>
+        <w:rPr>
+          <w:lang w:val="en-US"/>
+        </w:rPr>
+      </w:pPr>
+    </w:p>
+    <w:p>
+      <w:pPr>
+        <w:jc w:val="both"/>
+        <w:rPr>
+          <w:lang w:val="en-US"/>
+        </w:rPr>
+      </w:pPr>
+    </w:p>
+    <w:p>
+      <w:pPr>
+        <w:jc w:val="both"/>
+        <w:rPr>
+          <w:lang w:val="en-US"/>
+        </w:rPr>
+      </w:pPr>
+    </w:p>
+    <w:p>
+      <w:pPr>
+        <w:jc w:val="both"/>
+        <w:rPr>
+          <w:lang w:val="en-US"/>
+        </w:rPr>
+      </w:pPr>
+    </w:p>
+    <w:p>
+      <w:pPr>
+        <w:jc w:val="both"/>
+        <w:rPr>
+          <w:lang w:val="en-US"/>
+        </w:rPr>
+      </w:pPr>
+    </w:p>
+    <w:p>
+      <w:pPr>
+        <w:jc w:val="both"/>
+        <w:rPr>
+          <w:lang w:val="en-US"/>
+        </w:rPr>
+      </w:pPr>
+    </w:p>
+    <w:p>
+      <w:pPr>
+        <w:jc w:val="both"/>
+        <w:rPr>
+          <w:lang w:val="en-US"/>
+        </w:rPr>
+      </w:pPr>
+    </w:p>
+    <w:p>
+      <w:pPr>
+        <w:jc w:val="both"/>
+        <w:rPr>
+          <w:lang w:val="en-US"/>
+        </w:rPr>
+      </w:pPr>
+    </w:p>
+    <w:p>
+      <w:pPr>
+        <w:jc w:val="both"/>
+        <w:rPr>
+          <w:lang w:val="en-US"/>
+        </w:rPr>
+      </w:pPr>
+    </w:p>
+    <w:p>
+      <w:pPr>
+        <w:jc w:val="both"/>
+        <w:rPr>
+          <w:lang w:val="en-US"/>
+        </w:rPr>
+      </w:pPr>
+    </w:p>
+    <w:p>
+      <w:pPr>
+        <w:jc w:val="both"/>
+        <w:rPr>
+          <w:lang w:val="en-US"/>
+        </w:rPr>
+      </w:pPr>
+    </w:p>
+    <w:p>
+      <w:pPr>
+        <w:jc w:val="both"/>
+        <w:rPr>
+          <w:lang w:val="en-US"/>
+        </w:rPr>
+      </w:pPr>
+    </w:p>
+    <w:p>
+      <w:pPr>
+        <w:jc w:val="both"/>
+        <w:rPr>
+          <w:lang w:val="en-US"/>
+        </w:rPr>
+      </w:pPr>
+    </w:p>
+    <w:p>
+      <w:pPr>
+        <w:jc w:val="both"/>
+        <w:rPr>
+          <w:lang w:val="en-US"/>
+        </w:rPr>
+      </w:pPr>
+    </w:p>
+    <w:p>
+      <w:pPr>
+        <w:jc w:val="both"/>
+        <w:rPr>
+          <w:lang w:val="en-US"/>
+        </w:rPr>
+      </w:pPr>
+    </w:p>
+    <w:p>
+      <w:pPr>
+        <w:jc w:val="both"/>
+        <w:rPr>
+          <w:lang w:val="en-US"/>
+        </w:rPr>
+      </w:pPr>
+    </w:p>
+    <w:p>
+      <w:pPr>
+        <w:jc w:val="both"/>
+        <w:rPr>
+          <w:lang w:val="en-US"/>
+        </w:rPr>
+      </w:pPr>
+    </w:p>
+    <w:p>
+      <w:pPr>
+        <w:jc w:val="both"/>
+        <w:rPr>
+          <w:lang w:val="en-US"/>
+        </w:rPr>
+      </w:pPr>
+    </w:p>
+    <w:p>
+      <w:pPr>
+        <w:jc w:val="both"/>
+        <w:rPr>
+          <w:lang w:val="en-US"/>
+        </w:rPr>
+      </w:pPr>
+    </w:p>
+    <w:p>
+      <w:pPr>
+        <w:jc w:val="both"/>
+        <w:rPr>
+          <w:lang w:val="en-US"/>
+        </w:rPr>
+      </w:pPr>
     </w:p>
     <w:p>
       <w:pPr>
@@ -488,6 +754,7 @@
         <w:rPr>
           <w:lang w:val="en-US"/>
         </w:rPr>
+        <w:lastRenderedPageBreak/>
         <w:t xml:space="preserve">Integral Slot Winding Design  </w:t>
       </w:r>
     </w:p>
@@ -498,14 +765,6 @@
           <w:lang w:val="en-US"/>
         </w:rPr>
       </w:pPr>
-    </w:p>
-    <w:p>
-      <w:pPr>
-        <w:jc w:val="both"/>
-        <w:rPr>
-          <w:lang w:val="en-US"/>
-        </w:rPr>
-      </w:pPr>
       <w:r>
         <w:rPr>
           <w:lang w:val="en-US"/>
@@ -524,14 +783,12 @@
         </w:rPr>
         <w:t xml:space="preserve">algebraic sum of the coil voltages </w:t>
       </w:r>
-      <w:proofErr w:type="gramStart"/>
-      <w:r>
-        <w:rPr>
-          <w:lang w:val="en-US"/>
-        </w:rPr>
-        <w:t>are</w:t>
-      </w:r>
-      <w:proofErr w:type="gramEnd"/>
+      <w:r>
+        <w:rPr>
+          <w:lang w:val="en-US"/>
+        </w:rPr>
+        <w:t>is</w:t>
+      </w:r>
       <w:r>
         <w:rPr>
           <w:lang w:val="en-US"/>
@@ -814,7 +1071,19 @@
         <w:rPr>
           <w:lang w:val="en-US"/>
         </w:rPr>
-        <w:t xml:space="preserve">arithmetically, if the electrical angle between two coils are 180°, so full-pitched. Tangle between two coils are bigger than 180°, named as over-pitch coils or smaller than 180°, named as under-pitch coil. It can be formulated with respect to </w:t>
+        <w:t>arithmetically, if the electrical angle between two coils are 180°, so full-pitched. T</w:t>
+      </w:r>
+      <w:r>
+        <w:rPr>
+          <w:lang w:val="en-US"/>
+        </w:rPr>
+        <w:t xml:space="preserve">he </w:t>
+      </w:r>
+      <w:r>
+        <w:rPr>
+          <w:lang w:val="en-US"/>
+        </w:rPr>
+        <w:t xml:space="preserve">angle between two coils are bigger than 180°, named as over-pitch coils or smaller than 180°, named as under-pitch coil. It can be formulated with respect to </w:t>
       </w:r>
       <w:r>
         <w:rPr>
@@ -849,7 +1118,7 @@
             <w:rFonts w:ascii="Cambria Math" w:hAnsi="Cambria Math"/>
             <w:lang w:val="en-US"/>
           </w:rPr>
-          <m:t>λ</m:t>
+          <m:t>h</m:t>
         </m:r>
       </m:oMath>
       <w:r>
@@ -1017,14 +1286,20 @@
         <w:rPr>
           <w:lang w:val="en-US"/>
         </w:rPr>
-        <w:t>° pitch angle to eliminate 5</w:t>
+        <w:t xml:space="preserve">° pitch angle to eliminate </w:t>
+      </w:r>
+      <w:r>
+        <w:rPr>
+          <w:lang w:val="en-US"/>
+        </w:rPr>
+        <w:t>3</w:t>
       </w:r>
       <w:r>
         <w:rPr>
           <w:vertAlign w:val="superscript"/>
           <w:lang w:val="en-US"/>
         </w:rPr>
-        <w:t>th</w:t>
+        <w:t>rd</w:t>
       </w:r>
       <w:r>
         <w:rPr>
@@ -1032,54 +1307,6 @@
         </w:rPr>
         <w:t xml:space="preserve"> harmonics. </w:t>
       </w:r>
-    </w:p>
-    <w:p>
-      <w:pPr>
-        <w:jc w:val="both"/>
-        <w:rPr>
-          <w:lang w:val="en-US"/>
-        </w:rPr>
-      </w:pPr>
-    </w:p>
-    <w:p>
-      <w:pPr>
-        <w:jc w:val="both"/>
-        <w:rPr>
-          <w:lang w:val="en-US"/>
-        </w:rPr>
-      </w:pPr>
-    </w:p>
-    <w:p>
-      <w:pPr>
-        <w:jc w:val="both"/>
-        <w:rPr>
-          <w:lang w:val="en-US"/>
-        </w:rPr>
-      </w:pPr>
-    </w:p>
-    <w:p>
-      <w:pPr>
-        <w:jc w:val="both"/>
-        <w:rPr>
-          <w:lang w:val="en-US"/>
-        </w:rPr>
-      </w:pPr>
-    </w:p>
-    <w:p>
-      <w:pPr>
-        <w:jc w:val="both"/>
-        <w:rPr>
-          <w:lang w:val="en-US"/>
-        </w:rPr>
-      </w:pPr>
-    </w:p>
-    <w:p>
-      <w:pPr>
-        <w:jc w:val="both"/>
-        <w:rPr>
-          <w:lang w:val="en-US"/>
-        </w:rPr>
-      </w:pPr>
     </w:p>
     <w:p>
       <w:pPr>
@@ -1105,7 +1332,6 @@
         <w:rPr>
           <w:lang w:val="en-US"/>
         </w:rPr>
-        <w:lastRenderedPageBreak/>
         <w:t xml:space="preserve">First of all, number of slots per pole per phase is calculated as </w:t>
       </w:r>
       <m:oMath>
@@ -1143,22 +1369,12 @@
             <w:rFonts w:ascii="Cambria Math" w:hAnsi="Cambria Math"/>
             <w:lang w:val="en-US"/>
           </w:rPr>
-          <m:t>=6 spp</m:t>
+          <m:t xml:space="preserve">=6 </m:t>
         </m:r>
       </m:oMath>
     </w:p>
     <w:p>
       <w:pPr>
-        <w:ind w:left="360"/>
-        <w:jc w:val="both"/>
-        <w:rPr>
-          <w:lang w:val="en-US"/>
-        </w:rPr>
-      </w:pPr>
-    </w:p>
-    <w:p>
-      <w:pPr>
-        <w:ind w:left="360"/>
         <w:jc w:val="both"/>
         <w:rPr>
           <w:lang w:val="en-US"/>
@@ -1722,15 +1938,6 @@
         </w:tc>
       </w:tr>
     </w:tbl>
-    <w:p>
-      <w:pPr>
-        <w:ind w:left="720"/>
-        <w:jc w:val="both"/>
-        <w:rPr>
-          <w:lang w:val="en-US"/>
-        </w:rPr>
-      </w:pPr>
-    </w:p>
     <w:p>
       <w:pPr>
         <w:jc w:val="both"/>
@@ -1811,15 +2018,6 @@
           <m:t>1 q=2 α=30°</m:t>
         </m:r>
       </m:oMath>
-    </w:p>
-    <w:p>
-      <w:pPr>
-        <w:pStyle w:val="Heading1"/>
-        <w:jc w:val="both"/>
-        <w:rPr>
-          <w:lang w:val="en-US"/>
-        </w:rPr>
-      </w:pPr>
     </w:p>
     <w:p>
       <w:pPr>
@@ -2297,7 +2495,7 @@
           <w:rFonts w:eastAsiaTheme="minorEastAsia"/>
           <w:lang w:val="en-US"/>
         </w:rPr>
-        <w:t xml:space="preserve">    </w:t>
+        <w:t xml:space="preserve"> </w:t>
       </w:r>
     </w:p>
     <w:p>
@@ -2307,28 +2505,12 @@
           <w:lang w:val="en-US"/>
         </w:rPr>
       </w:pPr>
-    </w:p>
-    <w:p>
-      <w:pPr>
-        <w:jc w:val="both"/>
-        <w:rPr>
-          <w:lang w:val="en-US"/>
-        </w:rPr>
-      </w:pPr>
       <w:r>
         <w:rPr>
           <w:lang w:val="en-US"/>
         </w:rPr>
         <w:t xml:space="preserve">Winding factor is calculated by multiplying distribution and pitch factor. </w:t>
       </w:r>
-    </w:p>
-    <w:p>
-      <w:pPr>
-        <w:jc w:val="both"/>
-        <w:rPr>
-          <w:lang w:val="en-US"/>
-        </w:rPr>
-      </w:pPr>
     </w:p>
     <w:p>
       <w:pPr>
@@ -2473,6 +2655,13 @@
           <w:lang w:val="en-US"/>
         </w:rPr>
       </w:pPr>
+      <w:r>
+        <w:rPr>
+          <w:rFonts w:eastAsiaTheme="minorEastAsia"/>
+          <w:lang w:val="en-US"/>
+        </w:rPr>
+        <w:t>For third and fifth harmonics winding factor can be calculated by using the same formulation.</w:t>
+      </w:r>
     </w:p>
     <w:p>
       <w:pPr>
@@ -3181,7 +3370,6 @@
         <w:rPr>
           <w:lang w:val="en-US"/>
         </w:rPr>
-        <w:lastRenderedPageBreak/>
         <w:t xml:space="preserve">         </w:t>
       </w:r>
       <w:r>
@@ -3225,15 +3413,6 @@
           <m:t>5 q=2 α=30°</m:t>
         </m:r>
       </m:oMath>
-    </w:p>
-    <w:p>
-      <w:pPr>
-        <w:pStyle w:val="Heading1"/>
-        <w:jc w:val="both"/>
-        <w:rPr>
-          <w:lang w:val="en-US"/>
-        </w:rPr>
-      </w:pPr>
     </w:p>
     <w:p>
       <w:pPr>
@@ -3850,14 +4029,6 @@
     </w:p>
     <w:p>
       <w:pPr>
-        <w:jc w:val="both"/>
-        <w:rPr>
-          <w:lang w:val="en-US"/>
-        </w:rPr>
-      </w:pPr>
-    </w:p>
-    <w:p>
-      <w:pPr>
         <w:pStyle w:val="ListParagraph"/>
         <w:numPr>
           <w:ilvl w:val="0"/>
@@ -3884,7 +4055,43 @@
         <w:rPr>
           <w:lang w:val="en-US"/>
         </w:rPr>
-        <w:t xml:space="preserve"> a small voltage drops due to vector sum of the voltages and it is formulated as distribution factor. The distribution winding factor is smaller if the harmonic number increases. Thus, distribution winding </w:t>
+        <w:t xml:space="preserve"> a small voltage drops due to vector sum of the voltages</w:t>
+      </w:r>
+      <w:r>
+        <w:rPr>
+          <w:lang w:val="en-US"/>
+        </w:rPr>
+        <w:t>. The voltage decrease</w:t>
+      </w:r>
+      <w:r>
+        <w:rPr>
+          <w:lang w:val="en-US"/>
+        </w:rPr>
+        <w:t xml:space="preserve"> is formulated as distribution factor. The distribution winding factor is smaller if the harmonic number increases. Thus, distribution</w:t>
+      </w:r>
+      <w:r>
+        <w:rPr>
+          <w:lang w:val="en-US"/>
+        </w:rPr>
+        <w:t xml:space="preserve"> of</w:t>
+      </w:r>
+      <w:r>
+        <w:rPr>
+          <w:lang w:val="en-US"/>
+        </w:rPr>
+        <w:t xml:space="preserve"> winding</w:t>
+      </w:r>
+      <w:r>
+        <w:rPr>
+          <w:lang w:val="en-US"/>
+        </w:rPr>
+        <w:t>s</w:t>
+      </w:r>
+      <w:r>
+        <w:rPr>
+          <w:lang w:val="en-US"/>
+        </w:rPr>
+        <w:t xml:space="preserve"> </w:t>
       </w:r>
       <w:r>
         <w:rPr>
@@ -4047,70 +4254,6 @@
     </w:p>
     <w:p>
       <w:pPr>
-        <w:jc w:val="both"/>
-        <w:rPr>
-          <w:lang w:val="en-US"/>
-        </w:rPr>
-      </w:pPr>
-    </w:p>
-    <w:p>
-      <w:pPr>
-        <w:jc w:val="both"/>
-        <w:rPr>
-          <w:lang w:val="en-US"/>
-        </w:rPr>
-      </w:pPr>
-    </w:p>
-    <w:p>
-      <w:pPr>
-        <w:jc w:val="both"/>
-        <w:rPr>
-          <w:lang w:val="en-US"/>
-        </w:rPr>
-      </w:pPr>
-    </w:p>
-    <w:p>
-      <w:pPr>
-        <w:jc w:val="both"/>
-        <w:rPr>
-          <w:lang w:val="en-US"/>
-        </w:rPr>
-      </w:pPr>
-    </w:p>
-    <w:p>
-      <w:pPr>
-        <w:jc w:val="both"/>
-        <w:rPr>
-          <w:lang w:val="en-US"/>
-        </w:rPr>
-      </w:pPr>
-    </w:p>
-    <w:p>
-      <w:pPr>
-        <w:jc w:val="both"/>
-        <w:rPr>
-          <w:lang w:val="en-US"/>
-        </w:rPr>
-      </w:pPr>
-    </w:p>
-    <w:p>
-      <w:pPr>
-        <w:jc w:val="both"/>
-        <w:rPr>
-          <w:lang w:val="en-US"/>
-        </w:rPr>
-      </w:pPr>
-    </w:p>
-    <w:p>
-      <w:pPr>
-        <w:jc w:val="both"/>
-        <w:rPr>
-          <w:lang w:val="en-US"/>
-        </w:rPr>
-      </w:pPr>
-    </w:p>
-    <w:p>
-      <w:pPr>
         <w:pStyle w:val="Heading1"/>
         <w:jc w:val="both"/>
         <w:rPr>
@@ -4140,12 +4283,6 @@
           <w:lang w:val="en-US"/>
         </w:rPr>
       </w:pPr>
-      <w:r>
-        <w:rPr>
-          <w:lang w:val="en-US"/>
-        </w:rPr>
-        <w:t xml:space="preserve"> </w:t>
-      </w:r>
       <w:r>
         <w:rPr>
           <w:lang w:val="en-US"/>
@@ -4199,6 +4336,12 @@
         </w:rPr>
         <w:t>.</w:t>
       </w:r>
+      <w:r>
+        <w:rPr>
+          <w:lang w:val="en-US"/>
+        </w:rPr>
+        <w:t xml:space="preserve"> The machine is shown figure 1.</w:t>
+      </w:r>
     </w:p>
     <w:p>
       <w:pPr>
@@ -4280,18 +4423,15 @@
     </w:p>
     <w:p>
       <w:pPr>
-        <w:jc w:val="both"/>
-        <w:rPr>
-          <w:rFonts w:eastAsiaTheme="minorEastAsia"/>
-          <w:lang w:val="en-US"/>
-        </w:rPr>
+        <w:keepNext/>
+        <w:jc w:val="center"/>
       </w:pPr>
       <w:r>
         <w:rPr>
           <w:noProof/>
         </w:rPr>
         <w:drawing>
-          <wp:inline distT="0" distB="0" distL="0" distR="0" wp14:anchorId="362B1421" wp14:editId="0EEEFA9E">
+          <wp:inline distT="0" distB="0" distL="0" distR="0" wp14:anchorId="6008C844" wp14:editId="4BF7D54F">
             <wp:extent cx="1466963" cy="1439333"/>
             <wp:effectExtent l="0" t="0" r="0" b="8890"/>
             <wp:docPr id="2" name="Picture 2"/>
@@ -4325,6 +4465,30 @@
             </a:graphic>
           </wp:inline>
         </w:drawing>
+      </w:r>
+    </w:p>
+    <w:p>
+      <w:pPr>
+        <w:pStyle w:val="Caption"/>
+        <w:jc w:val="center"/>
+        <w:rPr>
+          <w:rFonts w:eastAsiaTheme="minorEastAsia"/>
+          <w:lang w:val="en-US"/>
+        </w:rPr>
+      </w:pPr>
+      <w:r>
+        <w:t xml:space="preserve">Figure </w:t>
+      </w:r>
+      <w:fldSimple w:instr=" SEQ Figure \* ARABIC ">
+        <w:r>
+          <w:rPr>
+            <w:noProof/>
+          </w:rPr>
+          <w:t>1</w:t>
+        </w:r>
+      </w:fldSimple>
+      <w:r>
+        <w:t xml:space="preserve"> Fractional Slot Machine (24 Slot 20 Pole)</w:t>
       </w:r>
     </w:p>
     <w:tbl>
@@ -6881,14 +7045,6 @@
     </w:p>
     <w:p>
       <w:pPr>
-        <w:jc w:val="both"/>
-        <w:rPr>
-          <w:lang w:val="en-US"/>
-        </w:rPr>
-      </w:pPr>
-    </w:p>
-    <w:p>
-      <w:pPr>
         <w:pStyle w:val="ListParagraph"/>
         <w:numPr>
           <w:ilvl w:val="0"/>
@@ -6903,40 +7059,40 @@
         <w:rPr>
           <w:lang w:val="en-US"/>
         </w:rPr>
-        <w:t xml:space="preserve"> The phasor diagram for only positive coils of phase A is shown </w:t>
-      </w:r>
-      <w:r>
-        <w:rPr>
-          <w:highlight w:val="yellow"/>
-          <w:lang w:val="en-US"/>
-        </w:rPr>
-        <w:t>figure X.</w:t>
-      </w:r>
-    </w:p>
-    <w:p>
-      <w:pPr>
-        <w:jc w:val="both"/>
-        <w:rPr>
-          <w:lang w:val="en-US"/>
-        </w:rPr>
-      </w:pPr>
-    </w:p>
-    <w:p>
-      <w:pPr>
-        <w:jc w:val="both"/>
-        <w:rPr>
-          <w:lang w:val="en-US"/>
-        </w:rPr>
+        <w:t xml:space="preserve"> </w:t>
+      </w:r>
+      <w:r>
+        <w:rPr>
+          <w:lang w:val="en-US"/>
+        </w:rPr>
+        <w:t>T</w:t>
+      </w:r>
+      <w:r>
+        <w:rPr>
+          <w:lang w:val="en-US"/>
+        </w:rPr>
+        <w:t>he phasor diagram for only positive coils of phase A is shown</w:t>
+      </w:r>
+      <w:r>
+        <w:rPr>
+          <w:lang w:val="en-US"/>
+        </w:rPr>
+        <w:t xml:space="preserve"> figure 2.</w:t>
+      </w:r>
+    </w:p>
+    <w:p>
+      <w:pPr>
+        <w:keepNext/>
+        <w:jc w:val="center"/>
       </w:pPr>
       <w:r>
         <w:rPr>
           <w:noProof/>
         </w:rPr>
-        <w:lastRenderedPageBreak/>
         <w:drawing>
-          <wp:inline distT="0" distB="0" distL="0" distR="0" wp14:anchorId="455EE446" wp14:editId="3855A6D8">
-            <wp:extent cx="5731510" cy="3067685"/>
-            <wp:effectExtent l="0" t="0" r="2540" b="0"/>
+          <wp:inline distT="0" distB="0" distL="0" distR="0" wp14:anchorId="455EE446" wp14:editId="2C67A232">
+            <wp:extent cx="4250267" cy="2274877"/>
+            <wp:effectExtent l="0" t="0" r="0" b="0"/>
             <wp:docPr id="3" name="Picture 3"/>
             <wp:cNvGraphicFramePr>
               <a:graphicFrameLocks xmlns:a="http://schemas.openxmlformats.org/drawingml/2006/main" noChangeAspect="1"/>
@@ -6957,7 +7113,7 @@
                   <pic:spPr>
                     <a:xfrm>
                       <a:off x="0" y="0"/>
-                      <a:ext cx="5731510" cy="3067685"/>
+                      <a:ext cx="4253010" cy="2276345"/>
                     </a:xfrm>
                     <a:prstGeom prst="rect">
                       <a:avLst/>
@@ -6972,6 +7128,29 @@
     </w:p>
     <w:p>
       <w:pPr>
+        <w:pStyle w:val="Caption"/>
+        <w:jc w:val="center"/>
+        <w:rPr>
+          <w:lang w:val="en-US"/>
+        </w:rPr>
+      </w:pPr>
+      <w:r>
+        <w:t xml:space="preserve">Figure </w:t>
+      </w:r>
+      <w:fldSimple w:instr=" SEQ Figure \* ARABIC ">
+        <w:r>
+          <w:rPr>
+            <w:noProof/>
+          </w:rPr>
+          <w:t>2</w:t>
+        </w:r>
+      </w:fldSimple>
+      <w:r>
+        <w:t xml:space="preserve"> Phasor Diagram of phase A Voltages</w:t>
+      </w:r>
+    </w:p>
+    <w:p>
+      <w:pPr>
         <w:pStyle w:val="ListParagraph"/>
         <w:jc w:val="both"/>
         <w:rPr>
@@ -6990,7 +7169,6 @@
     </w:p>
     <w:p>
       <w:pPr>
-        <w:pStyle w:val="ListParagraph"/>
         <w:jc w:val="both"/>
         <w:rPr>
           <w:lang w:val="en-US"/>
@@ -7000,13 +7178,32 @@
         <w:rPr>
           <w:lang w:val="en-US"/>
         </w:rPr>
-        <w:t xml:space="preserve">For calculation of winding factor, only for A1 and A2 can be calculated thanks to A3 and A4 the same as A1 and A2. </w:t>
+        <w:lastRenderedPageBreak/>
+        <w:t>For calculation of winding factor, only for A1 and A2 can be calculated thanks to A3 and A4 the same as A1 and A2</w:t>
+      </w:r>
+      <w:r>
+        <w:rPr>
+          <w:lang w:val="en-US"/>
+        </w:rPr>
+        <w:t xml:space="preserve"> as shown figure 2</w:t>
+      </w:r>
+      <w:r>
+        <w:rPr>
+          <w:lang w:val="en-US"/>
+        </w:rPr>
+        <w:t xml:space="preserve">. </w:t>
       </w:r>
       <w:r>
         <w:rPr>
           <w:lang w:val="en-US"/>
         </w:rPr>
         <w:t>Also, pitch angle is 150 degree.</w:t>
+      </w:r>
+      <w:r>
+        <w:rPr>
+          <w:lang w:val="en-US"/>
+        </w:rPr>
+        <w:t xml:space="preserve"> Thus, we can calculate the windings factor like integral slot windings.</w:t>
       </w:r>
     </w:p>
     <w:p>
@@ -8023,7 +8220,21 @@
                   <w:rFonts w:ascii="Cambria Math" w:hAnsi="Cambria Math"/>
                   <w:lang w:val="en-US"/>
                 </w:rPr>
-                <m:t>(135)</m:t>
+                <m:t>(</m:t>
+              </m:r>
+              <m:r>
+                <w:rPr>
+                  <w:rFonts w:ascii="Cambria Math" w:hAnsi="Cambria Math"/>
+                  <w:lang w:val="en-US"/>
+                </w:rPr>
+                <m:t>135</m:t>
+              </m:r>
+              <m:r>
+                <w:rPr>
+                  <w:rFonts w:ascii="Cambria Math" w:hAnsi="Cambria Math"/>
+                  <w:lang w:val="en-US"/>
+                </w:rPr>
+                <m:t>)</m:t>
               </m:r>
             </m:den>
           </m:f>
@@ -8984,6 +9195,51 @@
     </w:p>
     <w:p>
       <w:pPr>
+        <w:jc w:val="both"/>
+        <w:rPr>
+          <w:rFonts w:eastAsiaTheme="minorEastAsia"/>
+          <w:lang w:val="en-US"/>
+        </w:rPr>
+      </w:pPr>
+    </w:p>
+    <w:p>
+      <w:pPr>
+        <w:jc w:val="both"/>
+        <w:rPr>
+          <w:rFonts w:eastAsiaTheme="minorEastAsia"/>
+          <w:lang w:val="en-US"/>
+        </w:rPr>
+      </w:pPr>
+    </w:p>
+    <w:p>
+      <w:pPr>
+        <w:jc w:val="both"/>
+        <w:rPr>
+          <w:rFonts w:eastAsiaTheme="minorEastAsia"/>
+          <w:lang w:val="en-US"/>
+        </w:rPr>
+      </w:pPr>
+    </w:p>
+    <w:p>
+      <w:pPr>
+        <w:jc w:val="both"/>
+        <w:rPr>
+          <w:rFonts w:eastAsiaTheme="minorEastAsia"/>
+          <w:lang w:val="en-US"/>
+        </w:rPr>
+      </w:pPr>
+    </w:p>
+    <w:p>
+      <w:pPr>
+        <w:jc w:val="both"/>
+        <w:rPr>
+          <w:rFonts w:eastAsiaTheme="minorEastAsia"/>
+          <w:lang w:val="en-US"/>
+        </w:rPr>
+      </w:pPr>
+    </w:p>
+    <w:p>
+      <w:pPr>
         <w:pStyle w:val="ListParagraph"/>
         <w:numPr>
           <w:ilvl w:val="0"/>
@@ -9000,16 +9256,27 @@
           <w:rFonts w:eastAsiaTheme="minorEastAsia"/>
           <w:lang w:val="en-US"/>
         </w:rPr>
-        <w:t xml:space="preserve">Slot number is changing with 21 and pole number is 20. </w:t>
-      </w:r>
-    </w:p>
-    <w:p>
-      <w:pPr>
-        <w:jc w:val="both"/>
+        <w:t>Slot number is changing with 21 and pole number is 20</w:t>
+      </w:r>
+      <w:r>
         <w:rPr>
           <w:rFonts w:eastAsiaTheme="minorEastAsia"/>
           <w:lang w:val="en-US"/>
         </w:rPr>
+        <w:t xml:space="preserve"> as shown figure 3</w:t>
+      </w:r>
+      <w:r>
+        <w:rPr>
+          <w:rFonts w:eastAsiaTheme="minorEastAsia"/>
+          <w:lang w:val="en-US"/>
+        </w:rPr>
+        <w:t xml:space="preserve">. </w:t>
+      </w:r>
+    </w:p>
+    <w:p>
+      <w:pPr>
+        <w:keepNext/>
+        <w:jc w:val="center"/>
       </w:pPr>
       <w:r>
         <w:rPr>
@@ -9050,6 +9317,39 @@
             </a:graphic>
           </wp:inline>
         </w:drawing>
+      </w:r>
+    </w:p>
+    <w:p>
+      <w:pPr>
+        <w:pStyle w:val="Caption"/>
+        <w:jc w:val="center"/>
+        <w:rPr>
+          <w:rFonts w:eastAsiaTheme="minorEastAsia"/>
+          <w:lang w:val="en-US"/>
+        </w:rPr>
+      </w:pPr>
+      <w:r>
+        <w:t xml:space="preserve">Figure </w:t>
+      </w:r>
+      <w:fldSimple w:instr=" SEQ Figure \* ARABIC ">
+        <w:r>
+          <w:rPr>
+            <w:noProof/>
+          </w:rPr>
+          <w:t>3</w:t>
+        </w:r>
+      </w:fldSimple>
+      <w:r>
+        <w:t xml:space="preserve"> </w:t>
+      </w:r>
+      <w:r>
+        <w:t>Fractional Slot Machine (2</w:t>
+      </w:r>
+      <w:r>
+        <w:t>1</w:t>
+      </w:r>
+      <w:r>
+        <w:t xml:space="preserve"> Slot 20 Pole)</w:t>
       </w:r>
     </w:p>
     <w:p>
@@ -11328,21 +11628,17 @@
     </w:p>
     <w:p>
       <w:pPr>
-        <w:jc w:val="both"/>
-        <w:rPr>
-          <w:rFonts w:eastAsiaTheme="minorEastAsia"/>
-          <w:lang w:val="en-US"/>
-        </w:rPr>
+        <w:keepNext/>
+        <w:jc w:val="center"/>
       </w:pPr>
       <w:r>
         <w:rPr>
           <w:noProof/>
         </w:rPr>
-        <w:lastRenderedPageBreak/>
         <w:drawing>
-          <wp:inline distT="0" distB="0" distL="0" distR="0" wp14:anchorId="052E07E7" wp14:editId="63229BAC">
-            <wp:extent cx="5731510" cy="3023870"/>
-            <wp:effectExtent l="0" t="0" r="2540" b="5080"/>
+          <wp:inline distT="0" distB="0" distL="0" distR="0" wp14:anchorId="052E07E7" wp14:editId="762EC5B6">
+            <wp:extent cx="3612776" cy="1906054"/>
+            <wp:effectExtent l="0" t="0" r="6985" b="0"/>
             <wp:docPr id="4" name="Picture 4"/>
             <wp:cNvGraphicFramePr>
               <a:graphicFrameLocks xmlns:a="http://schemas.openxmlformats.org/drawingml/2006/main" noChangeAspect="1"/>
@@ -11363,7 +11659,7 @@
                   <pic:spPr>
                     <a:xfrm>
                       <a:off x="0" y="0"/>
-                      <a:ext cx="5731510" cy="3023870"/>
+                      <a:ext cx="3617349" cy="1908467"/>
                     </a:xfrm>
                     <a:prstGeom prst="rect">
                       <a:avLst/>
@@ -11374,6 +11670,46 @@
             </a:graphic>
           </wp:inline>
         </w:drawing>
+      </w:r>
+    </w:p>
+    <w:p>
+      <w:pPr>
+        <w:pStyle w:val="Caption"/>
+        <w:jc w:val="center"/>
+      </w:pPr>
+      <w:r>
+        <w:t xml:space="preserve">Figure </w:t>
+      </w:r>
+      <w:fldSimple w:instr=" SEQ Figure \* ARABIC ">
+        <w:r>
+          <w:rPr>
+            <w:noProof/>
+          </w:rPr>
+          <w:t>4</w:t>
+        </w:r>
+      </w:fldSimple>
+      <w:r>
+        <w:t xml:space="preserve"> </w:t>
+      </w:r>
+      <w:r>
+        <w:t>Phasor Diagram of phase A Voltages</w:t>
+      </w:r>
+    </w:p>
+    <w:p/>
+    <w:p/>
+    <w:p/>
+    <w:p/>
+    <w:p/>
+    <w:p>
+      <w:r>
+        <w:lastRenderedPageBreak/>
+        <w:t xml:space="preserve">The phasor diagram, figure 4, shows that the voltage difference between the coils are different from each other. Then, we cannot formulate the distribution factor. We can use the definition of the distribution factor which say that distribution factor is the ratio of vectoral sum </w:t>
+      </w:r>
+      <w:r>
+        <w:t>and scalar sum</w:t>
+      </w:r>
+      <w:r>
+        <w:t xml:space="preserve"> of the coil voltages.</w:t>
       </w:r>
     </w:p>
     <w:p>
@@ -11924,7 +12260,14 @@
           <w:rFonts w:eastAsiaTheme="minorEastAsia"/>
           <w:lang w:val="en-US"/>
         </w:rPr>
-        <w:t xml:space="preserve"> harmonic winding factor is calculated as:</w:t>
+        <w:t xml:space="preserve"> harmonic winding factor is </w:t>
+      </w:r>
+      <w:r>
+        <w:rPr>
+          <w:rFonts w:eastAsiaTheme="minorEastAsia"/>
+          <w:lang w:val="en-US"/>
+        </w:rPr>
+        <w:t>found by using phasor diagram in figure 5.</w:t>
       </w:r>
     </w:p>
     <w:p>
@@ -11938,21 +12281,17 @@
     </w:p>
     <w:p>
       <w:pPr>
-        <w:jc w:val="both"/>
-        <w:rPr>
-          <w:rFonts w:eastAsiaTheme="minorEastAsia"/>
-          <w:lang w:val="en-US"/>
-        </w:rPr>
+        <w:keepNext/>
+        <w:jc w:val="center"/>
       </w:pPr>
       <w:r>
         <w:rPr>
           <w:noProof/>
         </w:rPr>
-        <w:lastRenderedPageBreak/>
         <w:drawing>
-          <wp:inline distT="0" distB="0" distL="0" distR="0" wp14:anchorId="2C2710EB" wp14:editId="36FDF4D9">
-            <wp:extent cx="5520267" cy="3040245"/>
-            <wp:effectExtent l="0" t="0" r="4445" b="8255"/>
+          <wp:inline distT="0" distB="0" distL="0" distR="0" wp14:anchorId="2C2710EB" wp14:editId="7293C08D">
+            <wp:extent cx="4477871" cy="2466154"/>
+            <wp:effectExtent l="0" t="0" r="0" b="0"/>
             <wp:docPr id="5" name="Picture 5"/>
             <wp:cNvGraphicFramePr>
               <a:graphicFrameLocks xmlns:a="http://schemas.openxmlformats.org/drawingml/2006/main" noChangeAspect="1"/>
@@ -11973,7 +12312,7 @@
                   <pic:spPr>
                     <a:xfrm>
                       <a:off x="0" y="0"/>
-                      <a:ext cx="5526276" cy="3043555"/>
+                      <a:ext cx="4486864" cy="2471107"/>
                     </a:xfrm>
                     <a:prstGeom prst="rect">
                       <a:avLst/>
@@ -11984,6 +12323,36 @@
             </a:graphic>
           </wp:inline>
         </w:drawing>
+      </w:r>
+    </w:p>
+    <w:p>
+      <w:pPr>
+        <w:pStyle w:val="Caption"/>
+        <w:jc w:val="center"/>
+        <w:rPr>
+          <w:rFonts w:eastAsiaTheme="minorEastAsia"/>
+          <w:lang w:val="en-US"/>
+        </w:rPr>
+      </w:pPr>
+      <w:r>
+        <w:t xml:space="preserve">Figure </w:t>
+      </w:r>
+      <w:fldSimple w:instr=" SEQ Figure \* ARABIC ">
+        <w:r>
+          <w:rPr>
+            <w:noProof/>
+          </w:rPr>
+          <w:t>5</w:t>
+        </w:r>
+      </w:fldSimple>
+      <w:r>
+        <w:t xml:space="preserve"> </w:t>
+      </w:r>
+      <w:r>
+        <w:t>Phasor Diagram of phase A Voltages</w:t>
+      </w:r>
+      <w:r>
+        <w:t xml:space="preserve"> for 3rd and 5th harmonics</w:t>
       </w:r>
     </w:p>
     <w:p>
@@ -12984,13 +13353,167 @@
           <w:lang w:val="en-US"/>
         </w:rPr>
       </w:pPr>
-      <w:r>
+    </w:p>
+    <w:p>
+      <w:pPr>
+        <w:jc w:val="both"/>
         <w:rPr>
           <w:rFonts w:eastAsiaTheme="minorEastAsia"/>
           <w:lang w:val="en-US"/>
         </w:rPr>
+      </w:pPr>
+    </w:p>
+    <w:p>
+      <w:pPr>
+        <w:jc w:val="both"/>
+        <w:rPr>
+          <w:rFonts w:eastAsiaTheme="minorEastAsia"/>
+          <w:lang w:val="en-US"/>
+        </w:rPr>
+      </w:pPr>
+    </w:p>
+    <w:p>
+      <w:pPr>
+        <w:jc w:val="both"/>
+        <w:rPr>
+          <w:rFonts w:eastAsiaTheme="minorEastAsia"/>
+          <w:lang w:val="en-US"/>
+        </w:rPr>
+      </w:pPr>
+    </w:p>
+    <w:p>
+      <w:pPr>
+        <w:jc w:val="both"/>
+        <w:rPr>
+          <w:rFonts w:eastAsiaTheme="minorEastAsia"/>
+          <w:lang w:val="en-US"/>
+        </w:rPr>
+      </w:pPr>
+    </w:p>
+    <w:p>
+      <w:pPr>
+        <w:jc w:val="both"/>
+        <w:rPr>
+          <w:rFonts w:eastAsiaTheme="minorEastAsia"/>
+          <w:lang w:val="en-US"/>
+        </w:rPr>
+      </w:pPr>
+    </w:p>
+    <w:p>
+      <w:pPr>
+        <w:jc w:val="both"/>
+        <w:rPr>
+          <w:rFonts w:eastAsiaTheme="minorEastAsia"/>
+          <w:lang w:val="en-US"/>
+        </w:rPr>
+      </w:pPr>
+    </w:p>
+    <w:p>
+      <w:pPr>
+        <w:jc w:val="both"/>
+        <w:rPr>
+          <w:rFonts w:eastAsiaTheme="minorEastAsia"/>
+          <w:lang w:val="en-US"/>
+        </w:rPr>
+      </w:pPr>
+    </w:p>
+    <w:p>
+      <w:pPr>
+        <w:jc w:val="both"/>
+        <w:rPr>
+          <w:rFonts w:eastAsiaTheme="minorEastAsia"/>
+          <w:lang w:val="en-US"/>
+        </w:rPr>
+      </w:pPr>
+    </w:p>
+    <w:p>
+      <w:pPr>
+        <w:jc w:val="both"/>
+        <w:rPr>
+          <w:rFonts w:eastAsiaTheme="minorEastAsia"/>
+          <w:lang w:val="en-US"/>
+        </w:rPr>
+      </w:pPr>
+    </w:p>
+    <w:p>
+      <w:pPr>
+        <w:jc w:val="both"/>
+        <w:rPr>
+          <w:rFonts w:eastAsiaTheme="minorEastAsia"/>
+          <w:lang w:val="en-US"/>
+        </w:rPr>
+      </w:pPr>
+    </w:p>
+    <w:p>
+      <w:pPr>
+        <w:jc w:val="both"/>
+        <w:rPr>
+          <w:rFonts w:eastAsiaTheme="minorEastAsia"/>
+          <w:lang w:val="en-US"/>
+        </w:rPr>
+      </w:pPr>
+    </w:p>
+    <w:p>
+      <w:pPr>
+        <w:jc w:val="both"/>
+        <w:rPr>
+          <w:rFonts w:eastAsiaTheme="minorEastAsia"/>
+          <w:lang w:val="en-US"/>
+        </w:rPr>
+      </w:pPr>
+    </w:p>
+    <w:p>
+      <w:pPr>
+        <w:jc w:val="both"/>
+        <w:rPr>
+          <w:rFonts w:eastAsiaTheme="minorEastAsia"/>
+          <w:lang w:val="en-US"/>
+        </w:rPr>
+      </w:pPr>
+    </w:p>
+    <w:p>
+      <w:pPr>
+        <w:jc w:val="both"/>
+        <w:rPr>
+          <w:rFonts w:eastAsiaTheme="minorEastAsia"/>
+          <w:lang w:val="en-US"/>
+        </w:rPr>
+      </w:pPr>
+    </w:p>
+    <w:p>
+      <w:pPr>
+        <w:jc w:val="both"/>
+        <w:rPr>
+          <w:rFonts w:eastAsiaTheme="minorEastAsia"/>
+          <w:lang w:val="en-US"/>
+        </w:rPr>
+      </w:pPr>
+    </w:p>
+    <w:p>
+      <w:pPr>
+        <w:jc w:val="both"/>
+        <w:rPr>
+          <w:rFonts w:eastAsiaTheme="minorEastAsia"/>
+          <w:lang w:val="en-US"/>
+        </w:rPr>
+      </w:pPr>
+    </w:p>
+    <w:p>
+      <w:pPr>
+        <w:jc w:val="both"/>
+        <w:rPr>
+          <w:rFonts w:eastAsiaTheme="minorEastAsia"/>
+          <w:lang w:val="en-US"/>
+        </w:rPr>
+      </w:pPr>
+    </w:p>
+    <w:p>
+      <w:pPr>
+        <w:pStyle w:val="Heading1"/>
+      </w:pPr>
+      <w:r>
         <w:lastRenderedPageBreak/>
-        <w:t>Q3)</w:t>
+        <w:t>2D FEA Modelling</w:t>
       </w:r>
     </w:p>
     <w:p>
@@ -13007,6 +13530,43 @@
           <w:lang w:val="en-US"/>
         </w:rPr>
         <w:t>24 slot 20 pole 3 phase machine is drawn by Maxwell 2D. Field is fed by DC current to create the magnetic poles. Stator side is 3 phase fractional pitch coil.</w:t>
+      </w:r>
+      <w:r>
+        <w:rPr>
+          <w:rFonts w:eastAsiaTheme="minorEastAsia"/>
+          <w:lang w:val="en-US"/>
+        </w:rPr>
+        <w:t xml:space="preserve"> </w:t>
+      </w:r>
+      <w:r>
+        <w:rPr>
+          <w:rFonts w:eastAsiaTheme="minorEastAsia"/>
+          <w:lang w:val="en-US"/>
+        </w:rPr>
+        <w:t xml:space="preserve">The field is 20 pole and 200A.Turn </w:t>
+      </w:r>
+      <w:r>
+        <w:rPr>
+          <w:rFonts w:eastAsiaTheme="minorEastAsia"/>
+          <w:lang w:val="en-US"/>
+        </w:rPr>
+        <w:t xml:space="preserve">and conductor number of phases is 80. The rotor diameter is 47 cm and airgap </w:t>
+      </w:r>
+      <w:proofErr w:type="gramStart"/>
+      <w:r>
+        <w:rPr>
+          <w:rFonts w:eastAsiaTheme="minorEastAsia"/>
+          <w:lang w:val="en-US"/>
+        </w:rPr>
+        <w:t>is</w:t>
+      </w:r>
+      <w:proofErr w:type="gramEnd"/>
+      <w:r>
+        <w:rPr>
+          <w:rFonts w:eastAsiaTheme="minorEastAsia"/>
+          <w:lang w:val="en-US"/>
+        </w:rPr>
+        <w:t xml:space="preserve"> 5mm. </w:t>
       </w:r>
     </w:p>
     <w:p>
@@ -13026,13 +13586,13 @@
         <mc:AlternateContent>
           <mc:Choice Requires="wps">
             <w:drawing>
-              <wp:anchor distT="0" distB="0" distL="114300" distR="114300" simplePos="0" relativeHeight="251664384" behindDoc="0" locked="0" layoutInCell="1" allowOverlap="1" wp14:anchorId="22E34233" wp14:editId="70CFED3C">
+              <wp:anchor distT="0" distB="0" distL="114300" distR="114300" simplePos="0" relativeHeight="251664384" behindDoc="0" locked="0" layoutInCell="1" allowOverlap="1" wp14:anchorId="22E34233" wp14:editId="2BFB8355">
                 <wp:simplePos x="0" y="0"/>
                 <wp:positionH relativeFrom="column">
-                  <wp:posOffset>3674322</wp:posOffset>
+                  <wp:posOffset>3621032</wp:posOffset>
                 </wp:positionH>
                 <wp:positionV relativeFrom="paragraph">
-                  <wp:posOffset>170815</wp:posOffset>
+                  <wp:posOffset>112545</wp:posOffset>
                 </wp:positionV>
                 <wp:extent cx="846666" cy="249767"/>
                 <wp:effectExtent l="0" t="0" r="10795" b="17145"/>
@@ -13095,7 +13655,7 @@
                 <v:stroke joinstyle="miter"/>
                 <v:path gradientshapeok="t" o:connecttype="rect"/>
               </v:shapetype>
-              <v:shape id="Text Box 15" o:spid="_x0000_s1026" type="#_x0000_t202" style="position:absolute;left:0;text-align:left;margin-left:289.3pt;margin-top:13.45pt;width:66.65pt;height:19.65pt;z-index:251664384;visibility:visible;mso-wrap-style:square;mso-wrap-distance-left:9pt;mso-wrap-distance-top:0;mso-wrap-distance-right:9pt;mso-wrap-distance-bottom:0;mso-position-horizontal:absolute;mso-position-horizontal-relative:text;mso-position-vertical:absolute;mso-position-vertical-relative:text;v-text-anchor:top" o:gfxdata="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" fillcolor="white [3201]" strokeweight=".5pt">
+              <v:shape id="Text Box 15" o:spid="_x0000_s1026" type="#_x0000_t202" style="position:absolute;left:0;text-align:left;margin-left:285.1pt;margin-top:8.85pt;width:66.65pt;height:19.65pt;z-index:251664384;visibility:visible;mso-wrap-style:square;mso-wrap-distance-left:9pt;mso-wrap-distance-top:0;mso-wrap-distance-right:9pt;mso-wrap-distance-bottom:0;mso-position-horizontal:absolute;mso-position-horizontal-relative:text;mso-position-vertical:absolute;mso-position-vertical-relative:text;v-text-anchor:top" o:gfxdata="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" fillcolor="white [3201]" strokeweight=".5pt">
                 <v:textbox>
                   <w:txbxContent>
                     <w:p>
@@ -13202,11 +13762,8 @@
     </w:p>
     <w:p>
       <w:pPr>
-        <w:jc w:val="both"/>
-        <w:rPr>
-          <w:rFonts w:eastAsiaTheme="minorEastAsia"/>
-          <w:lang w:val="en-US"/>
-        </w:rPr>
+        <w:keepNext/>
+        <w:jc w:val="center"/>
       </w:pPr>
       <w:r>
         <w:rPr>
@@ -13970,10 +14527,10 @@
           <w:noProof/>
         </w:rPr>
         <w:drawing>
-          <wp:inline distT="0" distB="0" distL="0" distR="0" wp14:anchorId="23A42460" wp14:editId="68880367">
+          <wp:inline distT="0" distB="0" distL="0" distR="0" wp14:anchorId="3C63A24A" wp14:editId="694532C3">
             <wp:extent cx="5731510" cy="3206115"/>
             <wp:effectExtent l="0" t="0" r="2540" b="0"/>
-            <wp:docPr id="8" name="Picture 8"/>
+            <wp:docPr id="7" name="Picture 7"/>
             <wp:cNvGraphicFramePr>
               <a:graphicFrameLocks xmlns:a="http://schemas.openxmlformats.org/drawingml/2006/main" noChangeAspect="1"/>
             </wp:cNvGraphicFramePr>
@@ -14008,6 +14565,51 @@
     </w:p>
     <w:p>
       <w:pPr>
+        <w:pStyle w:val="Caption"/>
+        <w:jc w:val="center"/>
+      </w:pPr>
+      <w:r>
+        <w:t xml:space="preserve">Figure </w:t>
+      </w:r>
+      <w:fldSimple w:instr=" SEQ Figure \* ARABIC ">
+        <w:r>
+          <w:rPr>
+            <w:noProof/>
+          </w:rPr>
+          <w:t>6</w:t>
+        </w:r>
+      </w:fldSimple>
+      <w:r>
+        <w:t xml:space="preserve"> </w:t>
+      </w:r>
+      <w:r>
+        <w:t xml:space="preserve">  2D Drawing of Motor</w:t>
+      </w:r>
+    </w:p>
+    <w:p/>
+    <w:p/>
+    <w:p>
+      <w:pPr>
+        <w:pStyle w:val="ListParagraph"/>
+        <w:numPr>
+          <w:ilvl w:val="0"/>
+          <w:numId w:val="4"/>
+        </w:numPr>
+      </w:pPr>
+      <w:r>
+        <w:t xml:space="preserve"> The airgap flux density is drawn by using a search coil and the rotor is rotated by rated speed.  The flux density repeated for each </w:t>
+      </w:r>
+      <w:proofErr w:type="gramStart"/>
+      <w:r>
+        <w:t>36 degree</w:t>
+      </w:r>
+      <w:proofErr w:type="gramEnd"/>
+      <w:r>
+        <w:t xml:space="preserve"> mechanical. </w:t>
+      </w:r>
+    </w:p>
+    <w:p>
+      <w:pPr>
         <w:jc w:val="both"/>
         <w:rPr>
           <w:rFonts w:eastAsiaTheme="minorEastAsia"/>
@@ -14017,39 +14619,18 @@
     </w:p>
     <w:p>
       <w:pPr>
-        <w:jc w:val="both"/>
-        <w:rPr>
-          <w:rFonts w:eastAsiaTheme="minorEastAsia"/>
-          <w:lang w:val="en-US"/>
-        </w:rPr>
-      </w:pPr>
-    </w:p>
-    <w:p>
-      <w:pPr>
-        <w:jc w:val="both"/>
-        <w:rPr>
-          <w:rFonts w:eastAsiaTheme="minorEastAsia"/>
-          <w:lang w:val="en-US"/>
-        </w:rPr>
-      </w:pPr>
-    </w:p>
-    <w:p>
-      <w:pPr>
+        <w:keepNext/>
         <w:jc w:val="center"/>
-        <w:rPr>
-          <w:rFonts w:eastAsiaTheme="minorEastAsia"/>
-          <w:lang w:val="en-US"/>
-        </w:rPr>
       </w:pPr>
       <w:r>
         <w:rPr>
           <w:noProof/>
         </w:rPr>
         <w:drawing>
-          <wp:inline distT="0" distB="0" distL="0" distR="0" wp14:anchorId="5D30653A" wp14:editId="46FE36D5">
-            <wp:extent cx="3619500" cy="2024690"/>
+          <wp:inline distT="0" distB="0" distL="0" distR="0" wp14:anchorId="086E6F05" wp14:editId="4A160123">
+            <wp:extent cx="4197947" cy="1792941"/>
             <wp:effectExtent l="0" t="0" r="0" b="0"/>
-            <wp:docPr id="20" name="Picture 20"/>
+            <wp:docPr id="24" name="Picture 24"/>
             <wp:cNvGraphicFramePr>
               <a:graphicFrameLocks xmlns:a="http://schemas.openxmlformats.org/drawingml/2006/main" noChangeAspect="1"/>
             </wp:cNvGraphicFramePr>
@@ -14069,7 +14650,7 @@
                   <pic:spPr>
                     <a:xfrm>
                       <a:off x="0" y="0"/>
-                      <a:ext cx="3633460" cy="2032499"/>
+                      <a:ext cx="4223883" cy="1804018"/>
                     </a:xfrm>
                     <a:prstGeom prst="rect">
                       <a:avLst/>
@@ -14084,12 +14665,35 @@
     </w:p>
     <w:p>
       <w:pPr>
+        <w:pStyle w:val="Caption"/>
         <w:jc w:val="center"/>
         <w:rPr>
           <w:rFonts w:eastAsiaTheme="minorEastAsia"/>
           <w:lang w:val="en-US"/>
         </w:rPr>
       </w:pPr>
+      <w:r>
+        <w:t xml:space="preserve">Figure </w:t>
+      </w:r>
+      <w:fldSimple w:instr=" SEQ Figure \* ARABIC ">
+        <w:r>
+          <w:rPr>
+            <w:noProof/>
+          </w:rPr>
+          <w:t>7</w:t>
+        </w:r>
+      </w:fldSimple>
+      <w:r>
+        <w:t xml:space="preserve"> Distribution </w:t>
+      </w:r>
+      <w:proofErr w:type="gramStart"/>
+      <w:r>
+        <w:t>of  Airgap</w:t>
+      </w:r>
+      <w:proofErr w:type="gramEnd"/>
+      <w:r>
+        <w:t xml:space="preserve"> Flux Density Maxwell Raw Plot</w:t>
+      </w:r>
     </w:p>
     <w:p>
       <w:pPr>
@@ -14102,48 +14706,18 @@
     </w:p>
     <w:p>
       <w:pPr>
-        <w:pStyle w:val="ListParagraph"/>
-        <w:jc w:val="both"/>
-        <w:rPr>
-          <w:lang w:val="en-US"/>
-        </w:rPr>
-      </w:pPr>
-    </w:p>
-    <w:p>
-      <w:pPr>
-        <w:pStyle w:val="ListParagraph"/>
-        <w:jc w:val="both"/>
-        <w:rPr>
-          <w:lang w:val="en-US"/>
-        </w:rPr>
-      </w:pPr>
-    </w:p>
-    <w:p>
-      <w:pPr>
-        <w:pStyle w:val="ListParagraph"/>
-        <w:jc w:val="both"/>
-        <w:rPr>
-          <w:lang w:val="en-US"/>
-        </w:rPr>
-      </w:pPr>
-    </w:p>
-    <w:p>
-      <w:pPr>
-        <w:pStyle w:val="Heading1"/>
-        <w:rPr>
-          <w:lang w:val="en-US"/>
-        </w:rPr>
+        <w:keepNext/>
+        <w:jc w:val="center"/>
       </w:pPr>
       <w:r>
         <w:rPr>
           <w:noProof/>
         </w:rPr>
-        <w:lastRenderedPageBreak/>
         <w:drawing>
-          <wp:inline distT="0" distB="0" distL="0" distR="0" wp14:anchorId="5CE8CC72" wp14:editId="3525B591">
-            <wp:extent cx="5731510" cy="2447925"/>
-            <wp:effectExtent l="0" t="0" r="2540" b="9525"/>
-            <wp:docPr id="21" name="Picture 21"/>
+          <wp:inline distT="0" distB="0" distL="0" distR="0" wp14:anchorId="5406472A" wp14:editId="0FE4FE7C">
+            <wp:extent cx="3977438" cy="2034989"/>
+            <wp:effectExtent l="0" t="0" r="4445" b="3810"/>
+            <wp:docPr id="26" name="Picture 26"/>
             <wp:cNvGraphicFramePr>
               <a:graphicFrameLocks xmlns:a="http://schemas.openxmlformats.org/drawingml/2006/main" noChangeAspect="1"/>
             </wp:cNvGraphicFramePr>
@@ -14163,7 +14737,7 @@
                   <pic:spPr>
                     <a:xfrm>
                       <a:off x="0" y="0"/>
-                      <a:ext cx="5731510" cy="2447925"/>
+                      <a:ext cx="3984863" cy="2038788"/>
                     </a:xfrm>
                     <a:prstGeom prst="rect">
                       <a:avLst/>
@@ -14178,19 +14752,102 @@
     </w:p>
     <w:p>
       <w:pPr>
-        <w:rPr>
-          <w:lang w:val="en-US"/>
-        </w:rPr>
+        <w:pStyle w:val="Caption"/>
+        <w:jc w:val="center"/>
+        <w:rPr>
+          <w:rFonts w:eastAsiaTheme="minorEastAsia"/>
+          <w:lang w:val="en-US"/>
+        </w:rPr>
+      </w:pPr>
+      <w:r>
+        <w:t xml:space="preserve">Figure </w:t>
+      </w:r>
+      <w:fldSimple w:instr=" SEQ Figure \* ARABIC ">
+        <w:r>
+          <w:rPr>
+            <w:noProof/>
+          </w:rPr>
+          <w:t>8</w:t>
+        </w:r>
+      </w:fldSimple>
+      <w:r>
+        <w:t xml:space="preserve"> Distribution of Airgap Flux Density </w:t>
+      </w:r>
+    </w:p>
+    <w:p>
+      <w:pPr>
+        <w:pStyle w:val="ListParagraph"/>
+        <w:jc w:val="both"/>
+        <w:rPr>
+          <w:lang w:val="en-US"/>
+        </w:rPr>
+      </w:pPr>
+    </w:p>
+    <w:p>
+      <w:pPr>
+        <w:pStyle w:val="ListParagraph"/>
+        <w:numPr>
+          <w:ilvl w:val="0"/>
+          <w:numId w:val="4"/>
+        </w:numPr>
+        <w:rPr>
+          <w:lang w:val="en-US"/>
+        </w:rPr>
+      </w:pPr>
+      <w:r>
+        <w:rPr>
+          <w:lang w:val="en-US"/>
+        </w:rPr>
+        <w:t>The phase voltages are disturbed sinusoidal waveform. It includes 3</w:t>
+      </w:r>
+      <w:r>
+        <w:rPr>
+          <w:vertAlign w:val="superscript"/>
+          <w:lang w:val="en-US"/>
+        </w:rPr>
+        <w:t>rd</w:t>
+      </w:r>
+      <w:r>
+        <w:rPr>
+          <w:lang w:val="en-US"/>
+        </w:rPr>
+        <w:t xml:space="preserve"> and 5</w:t>
+      </w:r>
+      <w:r>
+        <w:rPr>
+          <w:vertAlign w:val="superscript"/>
+          <w:lang w:val="en-US"/>
+        </w:rPr>
+        <w:t>th</w:t>
+      </w:r>
+      <w:r>
+        <w:rPr>
+          <w:lang w:val="en-US"/>
+        </w:rPr>
+        <w:t xml:space="preserve"> harmonics. The line voltage is more sinusoidal. </w:t>
+      </w:r>
+    </w:p>
+    <w:p>
+      <w:pPr>
+        <w:rPr>
+          <w:lang w:val="en-US"/>
+        </w:rPr>
+      </w:pPr>
+    </w:p>
+    <w:p>
+      <w:pPr>
+        <w:keepNext/>
+        <w:jc w:val="center"/>
       </w:pPr>
       <w:r>
         <w:rPr>
           <w:noProof/>
         </w:rPr>
         <w:drawing>
-          <wp:inline distT="0" distB="0" distL="0" distR="0" wp14:anchorId="66D60199" wp14:editId="13FFC26F">
-            <wp:extent cx="5731510" cy="2447925"/>
-            <wp:effectExtent l="0" t="0" r="2540" b="9525"/>
-            <wp:docPr id="22" name="Picture 22"/>
+          <wp:inline distT="0" distB="0" distL="0" distR="0" wp14:anchorId="42C46554" wp14:editId="66CDAACA">
+            <wp:extent cx="4082505" cy="1743636"/>
+            <wp:effectExtent l="0" t="0" r="0" b="9525"/>
+            <wp:docPr id="10" name="Picture 10"/>
             <wp:cNvGraphicFramePr>
               <a:graphicFrameLocks xmlns:a="http://schemas.openxmlformats.org/drawingml/2006/main" noChangeAspect="1"/>
             </wp:cNvGraphicFramePr>
@@ -14210,7 +14867,7 @@
                   <pic:spPr>
                     <a:xfrm>
                       <a:off x="0" y="0"/>
-                      <a:ext cx="5731510" cy="2447925"/>
+                      <a:ext cx="4118150" cy="1758860"/>
                     </a:xfrm>
                     <a:prstGeom prst="rect">
                       <a:avLst/>
@@ -14225,20 +14882,49 @@
     </w:p>
     <w:p>
       <w:pPr>
-        <w:rPr>
-          <w:lang w:val="en-US"/>
-        </w:rPr>
-      </w:pPr>
-      <w:bookmarkStart w:id="1" w:name="_GoBack"/>
+        <w:pStyle w:val="Caption"/>
+        <w:jc w:val="center"/>
+        <w:rPr>
+          <w:lang w:val="en-US"/>
+        </w:rPr>
+      </w:pPr>
+      <w:r>
+        <w:t xml:space="preserve">Figure </w:t>
+      </w:r>
+      <w:fldSimple w:instr=" SEQ Figure \* ARABIC ">
+        <w:r>
+          <w:rPr>
+            <w:noProof/>
+          </w:rPr>
+          <w:t>9</w:t>
+        </w:r>
+      </w:fldSimple>
+      <w:r>
+        <w:t xml:space="preserve"> Phase A and Phase B Voltages Maxwell</w:t>
+      </w:r>
+    </w:p>
+    <w:p>
+      <w:pPr>
+        <w:jc w:val="center"/>
+        <w:rPr>
+          <w:lang w:val="en-US"/>
+        </w:rPr>
+      </w:pPr>
+    </w:p>
+    <w:p>
+      <w:pPr>
+        <w:keepNext/>
+        <w:jc w:val="center"/>
+      </w:pPr>
       <w:r>
         <w:rPr>
           <w:noProof/>
         </w:rPr>
         <w:drawing>
-          <wp:inline distT="0" distB="0" distL="0" distR="0" wp14:anchorId="2A93A392" wp14:editId="1B80BE82">
-            <wp:extent cx="5731510" cy="2447925"/>
-            <wp:effectExtent l="0" t="0" r="2540" b="9525"/>
-            <wp:docPr id="23" name="Picture 23"/>
+          <wp:inline distT="0" distB="0" distL="0" distR="0" wp14:anchorId="07CAE04B" wp14:editId="3435A04B">
+            <wp:extent cx="3998259" cy="2046970"/>
+            <wp:effectExtent l="0" t="0" r="2540" b="0"/>
+            <wp:docPr id="27" name="Picture 27"/>
             <wp:cNvGraphicFramePr>
               <a:graphicFrameLocks xmlns:a="http://schemas.openxmlformats.org/drawingml/2006/main" noChangeAspect="1"/>
             </wp:cNvGraphicFramePr>
@@ -14258,7 +14944,7 @@
                   <pic:spPr>
                     <a:xfrm>
                       <a:off x="0" y="0"/>
-                      <a:ext cx="5731510" cy="2447925"/>
+                      <a:ext cx="4002418" cy="2049099"/>
                     </a:xfrm>
                     <a:prstGeom prst="rect">
                       <a:avLst/>
@@ -14271,76 +14957,42 @@
         </w:drawing>
       </w:r>
     </w:p>
-    <w:bookmarkEnd w:id="1"/>
-    <w:p>
-      <w:pPr>
-        <w:rPr>
-          <w:lang w:val="en-US"/>
-        </w:rPr>
-      </w:pPr>
-    </w:p>
-    <w:p>
-      <w:pPr>
-        <w:rPr>
-          <w:lang w:val="en-US"/>
-        </w:rPr>
-      </w:pPr>
-    </w:p>
-    <w:p>
-      <w:pPr>
-        <w:rPr>
-          <w:lang w:val="en-US"/>
-        </w:rPr>
-      </w:pPr>
-    </w:p>
-    <w:p>
-      <w:pPr>
-        <w:rPr>
-          <w:lang w:val="en-US"/>
-        </w:rPr>
-      </w:pPr>
-    </w:p>
-    <w:p>
-      <w:pPr>
-        <w:rPr>
-          <w:lang w:val="en-US"/>
-        </w:rPr>
-      </w:pPr>
-    </w:p>
-    <w:p>
-      <w:pPr>
-        <w:rPr>
-          <w:lang w:val="en-US"/>
-        </w:rPr>
-      </w:pPr>
-    </w:p>
-    <w:p>
-      <w:pPr>
-        <w:rPr>
-          <w:lang w:val="en-US"/>
-        </w:rPr>
-      </w:pPr>
-    </w:p>
-    <w:p>
-      <w:pPr>
-        <w:rPr>
-          <w:lang w:val="en-US"/>
-        </w:rPr>
-      </w:pPr>
-    </w:p>
-    <w:p>
-      <w:pPr>
-        <w:rPr>
-          <w:lang w:val="en-US"/>
-        </w:rPr>
-      </w:pPr>
-    </w:p>
-    <w:p>
-      <w:pPr>
-        <w:rPr>
-          <w:lang w:val="en-US"/>
-        </w:rPr>
-      </w:pPr>
+    <w:p>
+      <w:pPr>
+        <w:pStyle w:val="Caption"/>
+        <w:jc w:val="center"/>
+        <w:rPr>
+          <w:lang w:val="en-US"/>
+        </w:rPr>
+      </w:pPr>
+      <w:r>
+        <w:t xml:space="preserve">Figure </w:t>
+      </w:r>
+      <w:fldSimple w:instr=" SEQ Figure \* ARABIC ">
+        <w:r>
+          <w:rPr>
+            <w:noProof/>
+          </w:rPr>
+          <w:t>10</w:t>
+        </w:r>
+      </w:fldSimple>
+      <w:r>
+        <w:t xml:space="preserve"> </w:t>
+      </w:r>
+      <w:r>
+        <w:t xml:space="preserve">Phase and Line Voltages </w:t>
+      </w:r>
+      <w:proofErr w:type="spellStart"/>
+      <w:r>
+        <w:t>Ma</w:t>
+      </w:r>
+      <w:r>
+        <w:t>tlab</w:t>
+      </w:r>
+      <w:proofErr w:type="spellEnd"/>
+      <w:r>
+        <w:t xml:space="preserve"> Plot</w:t>
+      </w:r>
     </w:p>
     <w:p>
       <w:pPr>
@@ -14353,40 +15005,88 @@
         <w:rPr>
           <w:lang w:val="en-US"/>
         </w:rPr>
+        <w:lastRenderedPageBreak/>
         <w:t>Conclusion</w:t>
       </w:r>
     </w:p>
     <w:p>
       <w:pPr>
-        <w:rPr>
-          <w:lang w:val="en-US"/>
-        </w:rPr>
-      </w:pPr>
-      <w:r>
-        <w:rPr>
-          <w:lang w:val="en-US"/>
-        </w:rPr>
-        <w:t xml:space="preserve">In this report, different motor winding designs are compared. Firstly, integral slot winding is investigated and we observe that winding factor is attenuated with increasing harmonics. Thus, fundamental induced voltage of coil is dominant. Secondly, different fractional slot winding designs are investigated. </w:t>
-      </w:r>
-      <w:r>
-        <w:rPr>
-          <w:lang w:val="en-US"/>
-        </w:rPr>
-        <w:t xml:space="preserve">It is observed that the fractional slot windings </w:t>
-      </w:r>
-      <w:proofErr w:type="gramStart"/>
-      <w:r>
-        <w:rPr>
-          <w:lang w:val="en-US"/>
-        </w:rPr>
-        <w:t>decreases</w:t>
-      </w:r>
-      <w:proofErr w:type="gramEnd"/>
-      <w:r>
-        <w:rPr>
-          <w:lang w:val="en-US"/>
-        </w:rPr>
-        <w:t xml:space="preserve"> end windings for the same vectors of voltage phasors. Also, it is observed that fractional</w:t>
+        <w:jc w:val="both"/>
+        <w:rPr>
+          <w:lang w:val="en-US"/>
+        </w:rPr>
+      </w:pPr>
+      <w:r>
+        <w:rPr>
+          <w:lang w:val="en-US"/>
+        </w:rPr>
+        <w:t xml:space="preserve">In this report, different motor winding designs are compared. Firstly, integral slot winding </w:t>
+      </w:r>
+      <w:r>
+        <w:rPr>
+          <w:lang w:val="en-US"/>
+        </w:rPr>
+        <w:t>was</w:t>
+      </w:r>
+      <w:r>
+        <w:rPr>
+          <w:lang w:val="en-US"/>
+        </w:rPr>
+        <w:t xml:space="preserve"> investigated and we observe</w:t>
+      </w:r>
+      <w:r>
+        <w:rPr>
+          <w:lang w:val="en-US"/>
+        </w:rPr>
+        <w:t>d</w:t>
+      </w:r>
+      <w:r>
+        <w:rPr>
+          <w:lang w:val="en-US"/>
+        </w:rPr>
+        <w:t xml:space="preserve"> that winding factor is attenuated with increasing harmonics. Thus, fundamental induced voltage of coil is dominant. Secondly, different fractional slot winding designs </w:t>
+      </w:r>
+      <w:r>
+        <w:rPr>
+          <w:lang w:val="en-US"/>
+        </w:rPr>
+        <w:t>were</w:t>
+      </w:r>
+      <w:r>
+        <w:rPr>
+          <w:lang w:val="en-US"/>
+        </w:rPr>
+        <w:t xml:space="preserve"> investigated. </w:t>
+      </w:r>
+      <w:r>
+        <w:rPr>
+          <w:lang w:val="en-US"/>
+        </w:rPr>
+        <w:t>It</w:t>
+      </w:r>
+      <w:r>
+        <w:rPr>
+          <w:lang w:val="en-US"/>
+        </w:rPr>
+        <w:t xml:space="preserve"> was</w:t>
+      </w:r>
+      <w:r>
+        <w:rPr>
+          <w:lang w:val="en-US"/>
+        </w:rPr>
+        <w:t xml:space="preserve"> observed that the fractional slot windings decrease end windings for the same vectors of voltage phasors. Also, it </w:t>
+      </w:r>
+      <w:r>
+        <w:rPr>
+          <w:lang w:val="en-US"/>
+        </w:rPr>
+        <w:t xml:space="preserve">was </w:t>
+      </w:r>
+      <w:r>
+        <w:rPr>
+          <w:lang w:val="en-US"/>
+        </w:rPr>
+        <w:t>observed that fractional</w:t>
       </w:r>
       <w:r>
         <w:rPr>
@@ -14406,6 +15106,8 @@
         </w:rPr>
         <w:t xml:space="preserve"> for a design</w:t>
       </w:r>
+      <w:bookmarkStart w:id="1" w:name="_GoBack"/>
+      <w:bookmarkEnd w:id="1"/>
       <w:r>
         <w:rPr>
           <w:lang w:val="en-US"/>
@@ -15897,7 +16599,7 @@
 </file>
 
 <file path=customXml/itemProps1.xml><?xml version="1.0" encoding="utf-8"?>
-<ds:datastoreItem xmlns:ds="http://schemas.openxmlformats.org/officeDocument/2006/customXml" ds:itemID="{8EA39B8A-D511-4321-B30C-8BB39941DB04}">
+<ds:datastoreItem xmlns:ds="http://schemas.openxmlformats.org/officeDocument/2006/customXml" ds:itemID="{31AD0698-64DE-4A0E-8578-A74B40C24203}">
   <ds:schemaRefs>
     <ds:schemaRef ds:uri="http://schemas.openxmlformats.org/officeDocument/2006/bibliography"/>
   </ds:schemaRefs>

</xml_diff>